<commit_message>
Resume and PDK,Kantech,Salto Cert
</commit_message>
<xml_diff>
--- a/wp-content/uploads/2015/03/Resume.docx
+++ b/wp-content/uploads/2015/03/Resume.docx
@@ -35,7 +35,25 @@
           <w:sz w:val="24"/>
           <w:szCs w:val="24"/>
         </w:rPr>
-        <w:t xml:space="preserve">402 Post ave </w:t>
+        <w:t xml:space="preserve">402 Post </w:t>
+      </w:r>
+      <w:proofErr w:type="spellStart"/>
+      <w:r>
+        <w:rPr>
+          <w:rFonts w:asciiTheme="minorHAnsi" w:eastAsia="Verdana" w:hAnsiTheme="minorHAnsi" w:cs="Verdana"/>
+          <w:sz w:val="24"/>
+          <w:szCs w:val="24"/>
+        </w:rPr>
+        <w:t>ave</w:t>
+      </w:r>
+      <w:proofErr w:type="spellEnd"/>
+      <w:r>
+        <w:rPr>
+          <w:rFonts w:asciiTheme="minorHAnsi" w:eastAsia="Verdana" w:hAnsiTheme="minorHAnsi" w:cs="Verdana"/>
+          <w:sz w:val="24"/>
+          <w:szCs w:val="24"/>
+        </w:rPr>
+        <w:t xml:space="preserve"> </w:t>
       </w:r>
       <w:r>
         <w:rPr>
@@ -163,9 +181,9 @@
       <w:pPr>
         <w:spacing w:before="100" w:after="240" w:line="240" w:lineRule="auto"/>
         <w:rPr>
-          <w:rFonts w:asciiTheme="minorHAnsi" w:eastAsia="Verdana" w:hAnsiTheme="minorHAnsi" w:cs="Verdana"/>
-          <w:sz w:val="24"/>
-          <w:szCs w:val="24"/>
+          <w:rFonts w:ascii="Segoe UI" w:hAnsi="Segoe UI" w:cs="Segoe UI"/>
+          <w:color w:val="374151"/>
+          <w:shd w:val="clear" w:color="auto" w:fill="F7F7F8"/>
         </w:rPr>
       </w:pPr>
       <w:r>
@@ -178,267 +196,216 @@
       </w:r>
       <w:r>
         <w:rPr>
-          <w:rFonts w:asciiTheme="minorHAnsi" w:eastAsia="Verdana" w:hAnsiTheme="minorHAnsi" w:cs="Verdana"/>
-          <w:sz w:val="24"/>
-          <w:szCs w:val="24"/>
-        </w:rPr>
-        <w:t>I am</w:t>
-      </w:r>
-      <w:r>
-        <w:rPr>
-          <w:rFonts w:asciiTheme="minorHAnsi" w:eastAsia="Verdana" w:hAnsiTheme="minorHAnsi" w:cs="Verdana"/>
-          <w:sz w:val="24"/>
-          <w:szCs w:val="24"/>
-        </w:rPr>
-        <w:t xml:space="preserve"> r</w:t>
-      </w:r>
-      <w:r>
-        <w:rPr>
-          <w:rFonts w:asciiTheme="minorHAnsi" w:eastAsia="Verdana" w:hAnsiTheme="minorHAnsi" w:cs="Verdana"/>
-          <w:sz w:val="24"/>
-          <w:szCs w:val="24"/>
-        </w:rPr>
-        <w:t>esult</w:t>
-      </w:r>
-      <w:r>
-        <w:rPr>
-          <w:rFonts w:asciiTheme="minorHAnsi" w:eastAsia="Verdana" w:hAnsiTheme="minorHAnsi" w:cs="Verdana"/>
-          <w:sz w:val="24"/>
-          <w:szCs w:val="24"/>
-        </w:rPr>
-        <w:t xml:space="preserve"> driven </w:t>
-      </w:r>
-      <w:r>
-        <w:rPr>
-          <w:rFonts w:asciiTheme="minorHAnsi" w:eastAsia="Verdana" w:hAnsiTheme="minorHAnsi" w:cs="Verdana"/>
-          <w:sz w:val="24"/>
-          <w:szCs w:val="24"/>
-        </w:rPr>
-        <w:t>project m</w:t>
-      </w:r>
-      <w:r>
-        <w:rPr>
-          <w:rFonts w:asciiTheme="minorHAnsi" w:eastAsia="Verdana" w:hAnsiTheme="minorHAnsi" w:cs="Verdana"/>
-          <w:sz w:val="24"/>
-          <w:szCs w:val="24"/>
-        </w:rPr>
-        <w:t>anager with a diverse background in co</w:t>
-      </w:r>
-      <w:r>
-        <w:rPr>
-          <w:rFonts w:asciiTheme="minorHAnsi" w:eastAsia="Verdana" w:hAnsiTheme="minorHAnsi" w:cs="Verdana"/>
-          <w:sz w:val="24"/>
-          <w:szCs w:val="24"/>
-        </w:rPr>
-        <w:t>mmunication</w:t>
-      </w:r>
-      <w:r>
-        <w:rPr>
-          <w:rFonts w:asciiTheme="minorHAnsi" w:eastAsia="Verdana" w:hAnsiTheme="minorHAnsi" w:cs="Verdana"/>
-          <w:sz w:val="24"/>
-          <w:szCs w:val="24"/>
-        </w:rPr>
-        <w:t xml:space="preserve"> and</w:t>
-      </w:r>
-      <w:r>
-        <w:rPr>
-          <w:rFonts w:asciiTheme="minorHAnsi" w:eastAsia="Verdana" w:hAnsiTheme="minorHAnsi" w:cs="Verdana"/>
-          <w:sz w:val="24"/>
-          <w:szCs w:val="24"/>
-        </w:rPr>
-        <w:t xml:space="preserve"> voice</w:t>
-      </w:r>
-      <w:r>
-        <w:rPr>
-          <w:rFonts w:asciiTheme="minorHAnsi" w:eastAsia="Verdana" w:hAnsiTheme="minorHAnsi" w:cs="Verdana"/>
-          <w:sz w:val="24"/>
-          <w:szCs w:val="24"/>
-        </w:rPr>
-        <w:t xml:space="preserve"> </w:t>
-      </w:r>
-      <w:r>
-        <w:rPr>
-          <w:rFonts w:asciiTheme="minorHAnsi" w:eastAsia="Verdana" w:hAnsiTheme="minorHAnsi" w:cs="Verdana"/>
-          <w:sz w:val="24"/>
-          <w:szCs w:val="24"/>
-        </w:rPr>
-        <w:t>networking</w:t>
-      </w:r>
-      <w:r>
-        <w:rPr>
-          <w:rFonts w:asciiTheme="minorHAnsi" w:eastAsia="Verdana" w:hAnsiTheme="minorHAnsi" w:cs="Verdana"/>
-          <w:sz w:val="24"/>
-          <w:szCs w:val="24"/>
-        </w:rPr>
-        <w:t xml:space="preserve"> installations</w:t>
-      </w:r>
-      <w:r>
-        <w:rPr>
-          <w:rFonts w:asciiTheme="minorHAnsi" w:eastAsia="Verdana" w:hAnsiTheme="minorHAnsi" w:cs="Verdana"/>
-          <w:sz w:val="24"/>
-          <w:szCs w:val="24"/>
-        </w:rPr>
-        <w:t>.</w:t>
-      </w:r>
-      <w:r>
-        <w:rPr>
-          <w:rFonts w:asciiTheme="minorHAnsi" w:eastAsia="Verdana" w:hAnsiTheme="minorHAnsi" w:cs="Verdana"/>
-          <w:sz w:val="24"/>
-          <w:szCs w:val="24"/>
-        </w:rPr>
-        <w:t xml:space="preserve"> </w:t>
-      </w:r>
-      <w:r>
-        <w:rPr>
-          <w:rFonts w:asciiTheme="minorHAnsi" w:eastAsia="Verdana" w:hAnsiTheme="minorHAnsi" w:cs="Verdana"/>
-          <w:sz w:val="24"/>
-          <w:szCs w:val="24"/>
-        </w:rPr>
-        <w:t xml:space="preserve">Managing goals efficiently in a team environment </w:t>
-      </w:r>
-      <w:r>
-        <w:rPr>
-          <w:rFonts w:asciiTheme="minorHAnsi" w:eastAsia="Verdana" w:hAnsiTheme="minorHAnsi" w:cs="Verdana"/>
-          <w:sz w:val="24"/>
-          <w:szCs w:val="24"/>
-        </w:rPr>
-        <w:t>that</w:t>
-      </w:r>
-      <w:r>
-        <w:rPr>
-          <w:rFonts w:asciiTheme="minorHAnsi" w:eastAsia="Verdana" w:hAnsiTheme="minorHAnsi" w:cs="Verdana"/>
-          <w:sz w:val="24"/>
-          <w:szCs w:val="24"/>
-        </w:rPr>
-        <w:t xml:space="preserve"> ensure up to date strategies are implemented into every installation. </w:t>
-      </w:r>
-      <w:r>
-        <w:rPr>
-          <w:rFonts w:asciiTheme="minorHAnsi" w:eastAsia="Verdana" w:hAnsiTheme="minorHAnsi" w:cs="Verdana"/>
-          <w:sz w:val="24"/>
-          <w:szCs w:val="24"/>
-        </w:rPr>
-        <w:t>Achiev</w:t>
-      </w:r>
-      <w:r>
-        <w:rPr>
-          <w:rFonts w:asciiTheme="minorHAnsi" w:eastAsia="Verdana" w:hAnsiTheme="minorHAnsi" w:cs="Verdana"/>
-          <w:sz w:val="24"/>
-          <w:szCs w:val="24"/>
-        </w:rPr>
-        <w:t>ing</w:t>
-      </w:r>
-      <w:r>
-        <w:rPr>
-          <w:rFonts w:asciiTheme="minorHAnsi" w:eastAsia="Verdana" w:hAnsiTheme="minorHAnsi" w:cs="Verdana"/>
-          <w:sz w:val="24"/>
-          <w:szCs w:val="24"/>
-        </w:rPr>
-        <w:t xml:space="preserve"> cost saving</w:t>
-      </w:r>
-      <w:r>
-        <w:rPr>
-          <w:rFonts w:asciiTheme="minorHAnsi" w:eastAsia="Verdana" w:hAnsiTheme="minorHAnsi" w:cs="Verdana"/>
-          <w:sz w:val="24"/>
-          <w:szCs w:val="24"/>
-        </w:rPr>
-        <w:t>s</w:t>
-      </w:r>
-      <w:r>
-        <w:rPr>
-          <w:rFonts w:asciiTheme="minorHAnsi" w:eastAsia="Verdana" w:hAnsiTheme="minorHAnsi" w:cs="Verdana"/>
-          <w:sz w:val="24"/>
-          <w:szCs w:val="24"/>
-        </w:rPr>
-        <w:t xml:space="preserve"> by internally resolving operational issues and being mindful of labor hours in order to complete under the allotted hours to allow for higher profit margins and leveraging programming knowledge that otherwi</w:t>
-      </w:r>
-      <w:r>
-        <w:rPr>
-          <w:rFonts w:asciiTheme="minorHAnsi" w:eastAsia="Verdana" w:hAnsiTheme="minorHAnsi" w:cs="Verdana"/>
-          <w:sz w:val="24"/>
-          <w:szCs w:val="24"/>
-        </w:rPr>
-        <w:t xml:space="preserve">se would have been outsourced. My focus on customer service and the </w:t>
-      </w:r>
-      <w:r>
-        <w:rPr>
-          <w:rFonts w:asciiTheme="minorHAnsi" w:eastAsia="Verdana" w:hAnsiTheme="minorHAnsi" w:cs="Verdana"/>
-          <w:sz w:val="24"/>
-          <w:szCs w:val="24"/>
-        </w:rPr>
-        <w:t>ability to build strong relationships with the client result</w:t>
-      </w:r>
-      <w:r>
-        <w:rPr>
-          <w:rFonts w:asciiTheme="minorHAnsi" w:eastAsia="Verdana" w:hAnsiTheme="minorHAnsi" w:cs="Verdana"/>
-          <w:sz w:val="24"/>
-          <w:szCs w:val="24"/>
-        </w:rPr>
-        <w:t>s</w:t>
-      </w:r>
-      <w:r>
-        <w:rPr>
-          <w:rFonts w:asciiTheme="minorHAnsi" w:eastAsia="Verdana" w:hAnsiTheme="minorHAnsi" w:cs="Verdana"/>
-          <w:sz w:val="24"/>
-          <w:szCs w:val="24"/>
-        </w:rPr>
-        <w:t xml:space="preserve"> in a higher</w:t>
-      </w:r>
-      <w:r>
-        <w:rPr>
-          <w:rFonts w:asciiTheme="minorHAnsi" w:eastAsia="Verdana" w:hAnsiTheme="minorHAnsi" w:cs="Verdana"/>
-          <w:sz w:val="24"/>
-          <w:szCs w:val="24"/>
-        </w:rPr>
-        <w:t xml:space="preserve"> satisfaction level.  My e</w:t>
-      </w:r>
-      <w:r>
-        <w:rPr>
-          <w:rFonts w:asciiTheme="minorHAnsi" w:eastAsia="Verdana" w:hAnsiTheme="minorHAnsi" w:cs="Verdana"/>
-          <w:sz w:val="24"/>
-          <w:szCs w:val="24"/>
-        </w:rPr>
-        <w:t>xperience</w:t>
-      </w:r>
-      <w:r>
-        <w:rPr>
-          <w:rFonts w:asciiTheme="minorHAnsi" w:eastAsia="Verdana" w:hAnsiTheme="minorHAnsi" w:cs="Verdana"/>
-          <w:sz w:val="24"/>
-          <w:szCs w:val="24"/>
-        </w:rPr>
-        <w:t xml:space="preserve"> functioning in a fast paced environment allows me to thrive in a</w:t>
-      </w:r>
-      <w:r>
-        <w:rPr>
-          <w:rFonts w:asciiTheme="minorHAnsi" w:eastAsia="Verdana" w:hAnsiTheme="minorHAnsi" w:cs="Verdana"/>
-          <w:sz w:val="24"/>
-          <w:szCs w:val="24"/>
-        </w:rPr>
-        <w:t xml:space="preserve"> demanding </w:t>
-      </w:r>
-      <w:r>
-        <w:rPr>
-          <w:rFonts w:asciiTheme="minorHAnsi" w:eastAsia="Verdana" w:hAnsiTheme="minorHAnsi" w:cs="Verdana"/>
-          <w:sz w:val="24"/>
-          <w:szCs w:val="24"/>
-        </w:rPr>
-        <w:t xml:space="preserve">field that requires </w:t>
-      </w:r>
-      <w:r>
-        <w:rPr>
-          <w:rFonts w:asciiTheme="minorHAnsi" w:eastAsia="Verdana" w:hAnsiTheme="minorHAnsi" w:cs="Verdana"/>
-          <w:sz w:val="24"/>
-          <w:szCs w:val="24"/>
-        </w:rPr>
-        <w:t>strong organizational, technical, and interpersonal skills.</w:t>
-      </w:r>
-      <w:r>
-        <w:rPr>
-          <w:rFonts w:asciiTheme="minorHAnsi" w:eastAsia="Verdana" w:hAnsiTheme="minorHAnsi" w:cs="Verdana"/>
-          <w:sz w:val="24"/>
-          <w:szCs w:val="24"/>
-        </w:rPr>
-        <w:t xml:space="preserve"> </w:t>
+          <w:rFonts w:ascii="Segoe UI" w:hAnsi="Segoe UI" w:cs="Segoe UI"/>
+          <w:color w:val="374151"/>
+          <w:shd w:val="clear" w:color="auto" w:fill="F7F7F8"/>
+        </w:rPr>
+        <w:t>Distinguished professional with a dynamic background in operations and project management, complemented by a robust skill set across Voice/Data Networking, Access Control, Camera Systems, PA Systems, Lockdown, and Active Shooter System Installations, as well as Structured Cabling. Adept at seamlessly integrating diverse systems, I bring a proactive approach to team-driven goal attainment. Recognized for consistently delivering projects ahead of schedule, I possess a proven track record in optimizing profit margins through meticulous labor-hour management and adept resolution of operational challenges. My comprehensive programming proficiency reduces reliance on outsourcing, enhancing overall cost-efficiency. Guided by a customer-centric ethos, I am committed to delivering unparalleled service and fostering enduring client relationships, resulting in elevated satisfaction metrics. With a wealth of experience thriving within fast-paced environments, I offer a potent fusion of organizational, technical, and interpersonal acumen, ideally positioned to excel in demanding fields.</w:t>
+      </w:r>
+    </w:p>
+    <w:p>
+      <w:pPr>
+        <w:spacing w:before="100" w:after="240" w:line="240" w:lineRule="auto"/>
+        <w:rPr>
+          <w:rFonts w:ascii="Segoe UI" w:hAnsi="Segoe UI" w:cs="Segoe UI"/>
+          <w:color w:val="374151"/>
+          <w:shd w:val="clear" w:color="auto" w:fill="F7F7F8"/>
+        </w:rPr>
+      </w:pPr>
+      <w:r>
+        <w:rPr>
+          <w:rFonts w:ascii="Segoe UI" w:hAnsi="Segoe UI" w:cs="Segoe UI"/>
+          <w:color w:val="374151"/>
+          <w:shd w:val="clear" w:color="auto" w:fill="F7F7F8"/>
+        </w:rPr>
+        <w:t>Key Competencies:</w:t>
+      </w:r>
+    </w:p>
+    <w:p>
+      <w:pPr>
+        <w:rPr>
+          <w:rFonts w:ascii="Segoe UI" w:hAnsi="Segoe UI" w:cs="Segoe UI"/>
+          <w:color w:val="374151"/>
+          <w:shd w:val="clear" w:color="auto" w:fill="F7F7F8"/>
+        </w:rPr>
+      </w:pPr>
+      <w:r>
+        <w:rPr>
+          <w:rFonts w:ascii="Segoe UI" w:hAnsi="Segoe UI" w:cs="Segoe UI"/>
+          <w:color w:val="374151"/>
+          <w:shd w:val="clear" w:color="auto" w:fill="F7F7F8"/>
+        </w:rPr>
+        <w:t>Cross-Platform Project Management</w:t>
+      </w:r>
+    </w:p>
+    <w:p>
+      <w:pPr>
+        <w:rPr>
+          <w:rFonts w:ascii="Segoe UI" w:hAnsi="Segoe UI" w:cs="Segoe UI"/>
+          <w:color w:val="374151"/>
+          <w:shd w:val="clear" w:color="auto" w:fill="F7F7F8"/>
+        </w:rPr>
+      </w:pPr>
+      <w:r>
+        <w:rPr>
+          <w:rFonts w:ascii="Segoe UI" w:hAnsi="Segoe UI" w:cs="Segoe UI"/>
+          <w:color w:val="374151"/>
+          <w:shd w:val="clear" w:color="auto" w:fill="F7F7F8"/>
+        </w:rPr>
+        <w:t>Voice/Data Networking</w:t>
+      </w:r>
+    </w:p>
+    <w:p>
+      <w:pPr>
+        <w:rPr>
+          <w:rFonts w:ascii="Segoe UI" w:hAnsi="Segoe UI" w:cs="Segoe UI"/>
+          <w:color w:val="374151"/>
+          <w:shd w:val="clear" w:color="auto" w:fill="F7F7F8"/>
+        </w:rPr>
+      </w:pPr>
+      <w:r>
+        <w:rPr>
+          <w:rFonts w:ascii="Segoe UI" w:hAnsi="Segoe UI" w:cs="Segoe UI"/>
+          <w:color w:val="374151"/>
+          <w:shd w:val="clear" w:color="auto" w:fill="F7F7F8"/>
+        </w:rPr>
+        <w:t>Access Control &amp; Camera Systems</w:t>
+      </w:r>
+    </w:p>
+    <w:p>
+      <w:pPr>
+        <w:rPr>
+          <w:rFonts w:ascii="Segoe UI" w:hAnsi="Segoe UI" w:cs="Segoe UI"/>
+          <w:color w:val="374151"/>
+          <w:shd w:val="clear" w:color="auto" w:fill="F7F7F8"/>
+        </w:rPr>
+      </w:pPr>
+      <w:r>
+        <w:rPr>
+          <w:rFonts w:ascii="Segoe UI" w:hAnsi="Segoe UI" w:cs="Segoe UI"/>
+          <w:color w:val="374151"/>
+          <w:shd w:val="clear" w:color="auto" w:fill="F7F7F8"/>
+        </w:rPr>
+        <w:t>PA Systems &amp; Lockdown Solutions</w:t>
+      </w:r>
+    </w:p>
+    <w:p>
+      <w:pPr>
+        <w:rPr>
+          <w:rFonts w:ascii="Segoe UI" w:hAnsi="Segoe UI" w:cs="Segoe UI"/>
+          <w:color w:val="374151"/>
+          <w:shd w:val="clear" w:color="auto" w:fill="F7F7F8"/>
+        </w:rPr>
+      </w:pPr>
+      <w:r>
+        <w:rPr>
+          <w:rFonts w:ascii="Segoe UI" w:hAnsi="Segoe UI" w:cs="Segoe UI"/>
+          <w:color w:val="374151"/>
+          <w:shd w:val="clear" w:color="auto" w:fill="F7F7F8"/>
+        </w:rPr>
+        <w:t>Active Shooter System Installations</w:t>
+      </w:r>
+    </w:p>
+    <w:p>
+      <w:pPr>
+        <w:rPr>
+          <w:rFonts w:ascii="Segoe UI" w:hAnsi="Segoe UI" w:cs="Segoe UI"/>
+          <w:color w:val="374151"/>
+          <w:shd w:val="clear" w:color="auto" w:fill="F7F7F8"/>
+        </w:rPr>
+      </w:pPr>
+      <w:r>
+        <w:rPr>
+          <w:rFonts w:ascii="Segoe UI" w:hAnsi="Segoe UI" w:cs="Segoe UI"/>
+          <w:color w:val="374151"/>
+          <w:shd w:val="clear" w:color="auto" w:fill="F7F7F8"/>
+        </w:rPr>
+        <w:t>Structured Cabling Expertise</w:t>
+      </w:r>
+    </w:p>
+    <w:p>
+      <w:pPr>
+        <w:rPr>
+          <w:rFonts w:ascii="Segoe UI" w:hAnsi="Segoe UI" w:cs="Segoe UI"/>
+          <w:color w:val="374151"/>
+          <w:shd w:val="clear" w:color="auto" w:fill="F7F7F8"/>
+        </w:rPr>
+      </w:pPr>
+      <w:r>
+        <w:rPr>
+          <w:rFonts w:ascii="Segoe UI" w:hAnsi="Segoe UI" w:cs="Segoe UI"/>
+          <w:color w:val="374151"/>
+          <w:shd w:val="clear" w:color="auto" w:fill="F7F7F8"/>
+        </w:rPr>
+        <w:t>Proactive Team Leadership</w:t>
+      </w:r>
+    </w:p>
+    <w:p>
+      <w:pPr>
+        <w:rPr>
+          <w:rFonts w:ascii="Segoe UI" w:hAnsi="Segoe UI" w:cs="Segoe UI"/>
+          <w:color w:val="374151"/>
+          <w:shd w:val="clear" w:color="auto" w:fill="F7F7F8"/>
+        </w:rPr>
+      </w:pPr>
+      <w:r>
+        <w:rPr>
+          <w:rFonts w:ascii="Segoe UI" w:hAnsi="Segoe UI" w:cs="Segoe UI"/>
+          <w:color w:val="374151"/>
+          <w:shd w:val="clear" w:color="auto" w:fill="F7F7F8"/>
+        </w:rPr>
+        <w:t>Operational Efficiency Enhancement</w:t>
+      </w:r>
+    </w:p>
+    <w:p>
+      <w:pPr>
+        <w:rPr>
+          <w:rFonts w:ascii="Segoe UI" w:hAnsi="Segoe UI" w:cs="Segoe UI"/>
+          <w:color w:val="374151"/>
+          <w:shd w:val="clear" w:color="auto" w:fill="F7F7F8"/>
+        </w:rPr>
+      </w:pPr>
+      <w:r>
+        <w:rPr>
+          <w:rFonts w:ascii="Segoe UI" w:hAnsi="Segoe UI" w:cs="Segoe UI"/>
+          <w:color w:val="374151"/>
+          <w:shd w:val="clear" w:color="auto" w:fill="F7F7F8"/>
+        </w:rPr>
+        <w:t>Programming Proficiency</w:t>
+      </w:r>
+    </w:p>
+    <w:p>
+      <w:pPr>
+        <w:rPr>
+          <w:rFonts w:ascii="Segoe UI" w:hAnsi="Segoe UI" w:cs="Segoe UI"/>
+          <w:color w:val="374151"/>
+          <w:shd w:val="clear" w:color="auto" w:fill="F7F7F8"/>
+        </w:rPr>
+      </w:pPr>
+      <w:r>
+        <w:rPr>
+          <w:rFonts w:ascii="Segoe UI" w:hAnsi="Segoe UI" w:cs="Segoe UI"/>
+          <w:color w:val="374151"/>
+          <w:shd w:val="clear" w:color="auto" w:fill="F7F7F8"/>
+        </w:rPr>
+        <w:t>Client-Centric Relationship Building</w:t>
+      </w:r>
+    </w:p>
+    <w:p>
+      <w:pPr>
+        <w:rPr>
+          <w:rFonts w:ascii="Segoe UI" w:hAnsi="Segoe UI" w:cs="Segoe UI"/>
+          <w:color w:val="374151"/>
+          <w:shd w:val="clear" w:color="auto" w:fill="F7F7F8"/>
+        </w:rPr>
+      </w:pPr>
+      <w:r>
+        <w:rPr>
+          <w:rFonts w:ascii="Segoe UI" w:hAnsi="Segoe UI" w:cs="Segoe UI"/>
+          <w:color w:val="374151"/>
+          <w:shd w:val="clear" w:color="auto" w:fill="F7F7F8"/>
+        </w:rPr>
+        <w:t>Fast-Paced Environment Adaptability</w:t>
       </w:r>
     </w:p>
     <w:p>
@@ -511,13 +478,24 @@
                 <w:szCs w:val="24"/>
               </w:rPr>
             </w:pPr>
-            <w:r>
-              <w:rPr>
-                <w:rFonts w:asciiTheme="minorHAnsi" w:eastAsia="Verdana" w:hAnsiTheme="minorHAnsi" w:cs="Verdana"/>
-                <w:sz w:val="24"/>
-                <w:szCs w:val="24"/>
-              </w:rPr>
-              <w:t>Gemba Security Solutions, Warwick</w:t>
+            <w:proofErr w:type="spellStart"/>
+            <w:r>
+              <w:rPr>
+                <w:rFonts w:asciiTheme="minorHAnsi" w:eastAsia="Verdana" w:hAnsiTheme="minorHAnsi" w:cs="Verdana"/>
+                <w:sz w:val="24"/>
+                <w:szCs w:val="24"/>
+              </w:rPr>
+              <w:lastRenderedPageBreak/>
+              <w:t>Gemba</w:t>
+            </w:r>
+            <w:proofErr w:type="spellEnd"/>
+            <w:r>
+              <w:rPr>
+                <w:rFonts w:asciiTheme="minorHAnsi" w:eastAsia="Verdana" w:hAnsiTheme="minorHAnsi" w:cs="Verdana"/>
+                <w:sz w:val="24"/>
+                <w:szCs w:val="24"/>
+              </w:rPr>
+              <w:t xml:space="preserve"> Security Solutions, Warwick</w:t>
             </w:r>
             <w:r>
               <w:rPr>
@@ -583,9 +561,9 @@
             <w:pPr>
               <w:spacing w:line="240" w:lineRule="auto"/>
               <w:rPr>
-                <w:rFonts w:asciiTheme="minorHAnsi" w:eastAsia="Verdana" w:hAnsiTheme="minorHAnsi" w:cs="Verdana"/>
-                <w:sz w:val="24"/>
-                <w:szCs w:val="24"/>
+                <w:rFonts w:ascii="Segoe UI" w:hAnsi="Segoe UI" w:cs="Segoe UI"/>
+                <w:color w:val="374151"/>
+                <w:shd w:val="clear" w:color="auto" w:fill="F7F7F8"/>
               </w:rPr>
             </w:pPr>
             <w:r>
@@ -606,78 +584,115 @@
               </w:rPr>
               <w:t xml:space="preserve"> Manager</w:t>
             </w:r>
-            <w:r>
-              <w:rPr>
-                <w:rFonts w:asciiTheme="minorHAnsi" w:eastAsia="Verdana" w:hAnsiTheme="minorHAnsi" w:cs="Verdana"/>
-                <w:sz w:val="24"/>
-                <w:szCs w:val="24"/>
-              </w:rPr>
-              <w:br/>
-              <w:t>Responsible for managing Small,</w:t>
-            </w:r>
-            <w:r>
-              <w:rPr>
-                <w:rFonts w:asciiTheme="minorHAnsi" w:eastAsia="Verdana" w:hAnsiTheme="minorHAnsi" w:cs="Verdana"/>
-                <w:sz w:val="24"/>
-                <w:szCs w:val="24"/>
-              </w:rPr>
-              <w:t xml:space="preserve"> </w:t>
-            </w:r>
-            <w:r>
-              <w:rPr>
-                <w:rFonts w:asciiTheme="minorHAnsi" w:eastAsia="Verdana" w:hAnsiTheme="minorHAnsi" w:cs="Verdana"/>
-                <w:sz w:val="24"/>
-                <w:szCs w:val="24"/>
-              </w:rPr>
-              <w:t>Medium to Large Installations of many cross platform communications solutions involving servers,</w:t>
-            </w:r>
-            <w:r>
-              <w:rPr>
-                <w:rFonts w:asciiTheme="minorHAnsi" w:eastAsia="Verdana" w:hAnsiTheme="minorHAnsi" w:cs="Verdana"/>
-                <w:sz w:val="24"/>
-                <w:szCs w:val="24"/>
-              </w:rPr>
-              <w:t xml:space="preserve"> </w:t>
-            </w:r>
-            <w:r>
-              <w:rPr>
-                <w:rFonts w:asciiTheme="minorHAnsi" w:eastAsia="Verdana" w:hAnsiTheme="minorHAnsi" w:cs="Verdana"/>
-                <w:sz w:val="24"/>
-                <w:szCs w:val="24"/>
-              </w:rPr>
-              <w:t>switches and routers,</w:t>
-            </w:r>
-            <w:r>
-              <w:rPr>
-                <w:rFonts w:asciiTheme="minorHAnsi" w:eastAsia="Verdana" w:hAnsiTheme="minorHAnsi" w:cs="Verdana"/>
-                <w:sz w:val="24"/>
-                <w:szCs w:val="24"/>
-              </w:rPr>
-              <w:t xml:space="preserve"> </w:t>
-            </w:r>
-            <w:r>
-              <w:rPr>
-                <w:rFonts w:asciiTheme="minorHAnsi" w:eastAsia="Verdana" w:hAnsiTheme="minorHAnsi" w:cs="Verdana"/>
-                <w:sz w:val="24"/>
-                <w:szCs w:val="24"/>
-              </w:rPr>
-              <w:t>cabling,</w:t>
-            </w:r>
-            <w:r>
-              <w:rPr>
-                <w:rFonts w:asciiTheme="minorHAnsi" w:eastAsia="Verdana" w:hAnsiTheme="minorHAnsi" w:cs="Verdana"/>
-                <w:sz w:val="24"/>
-                <w:szCs w:val="24"/>
-              </w:rPr>
-              <w:t xml:space="preserve"> </w:t>
-            </w:r>
-            <w:r>
-              <w:rPr>
-                <w:rFonts w:asciiTheme="minorHAnsi" w:eastAsia="Verdana" w:hAnsiTheme="minorHAnsi" w:cs="Verdana"/>
-                <w:sz w:val="24"/>
-                <w:szCs w:val="24"/>
-              </w:rPr>
-              <w:t xml:space="preserve">cameras. Provide troubleshooting expertise for any voice network related issue. Manage vendor and client relationships for all technical projects.  Support of Avaya/Toshiba/Hosted PBX’s and voice processing servers including those running in a virtual environment using VMware. </w:t>
+          </w:p>
+          <w:p>
+            <w:pPr>
+              <w:spacing w:line="240" w:lineRule="auto"/>
+              <w:rPr>
+                <w:rFonts w:ascii="Segoe UI" w:hAnsi="Segoe UI" w:cs="Segoe UI"/>
+                <w:color w:val="374151"/>
+                <w:shd w:val="clear" w:color="auto" w:fill="F7F7F8"/>
+              </w:rPr>
+            </w:pPr>
+          </w:p>
+          <w:p>
+            <w:pPr>
+              <w:spacing w:line="240" w:lineRule="auto"/>
+              <w:rPr>
+                <w:rFonts w:ascii="Segoe UI" w:hAnsi="Segoe UI" w:cs="Segoe UI"/>
+                <w:color w:val="374151"/>
+                <w:shd w:val="clear" w:color="auto" w:fill="F7F7F8"/>
+              </w:rPr>
+            </w:pPr>
+            <w:r>
+              <w:rPr>
+                <w:rFonts w:ascii="Segoe UI" w:hAnsi="Segoe UI" w:cs="Segoe UI"/>
+                <w:color w:val="374151"/>
+                <w:shd w:val="clear" w:color="auto" w:fill="F7F7F8"/>
+              </w:rPr>
+              <w:t>Effectively orchestrated end-to-end management of a spectrum of installations, varying from small to large scale, across a diverse range of cross-platform solutions. Led project management and programming efforts for camera installations of varying sizes, card access systems, PA installations, hosted phone system implementations, as well as lockdown and active shooter solutions.</w:t>
+            </w:r>
+          </w:p>
+          <w:p>
+            <w:pPr>
+              <w:spacing w:line="240" w:lineRule="auto"/>
+              <w:rPr>
+                <w:rFonts w:ascii="Segoe UI" w:hAnsi="Segoe UI" w:cs="Segoe UI"/>
+                <w:color w:val="374151"/>
+                <w:shd w:val="clear" w:color="auto" w:fill="F7F7F8"/>
+              </w:rPr>
+            </w:pPr>
+          </w:p>
+          <w:p>
+            <w:pPr>
+              <w:spacing w:line="240" w:lineRule="auto"/>
+              <w:rPr>
+                <w:rFonts w:asciiTheme="minorHAnsi" w:eastAsia="Verdana" w:hAnsiTheme="minorHAnsi" w:cs="Verdana"/>
+                <w:sz w:val="24"/>
+                <w:szCs w:val="24"/>
+              </w:rPr>
+            </w:pPr>
+            <w:r>
+              <w:rPr>
+                <w:rFonts w:ascii="Segoe UI" w:hAnsi="Segoe UI" w:cs="Segoe UI"/>
+                <w:color w:val="374151"/>
+                <w:shd w:val="clear" w:color="auto" w:fill="F7F7F8"/>
+              </w:rPr>
+              <w:t xml:space="preserve">Upon joining </w:t>
+            </w:r>
+            <w:proofErr w:type="spellStart"/>
+            <w:r>
+              <w:rPr>
+                <w:rFonts w:ascii="Segoe UI" w:hAnsi="Segoe UI" w:cs="Segoe UI"/>
+                <w:color w:val="374151"/>
+                <w:shd w:val="clear" w:color="auto" w:fill="F7F7F8"/>
+              </w:rPr>
+              <w:t>Gemba</w:t>
+            </w:r>
+            <w:proofErr w:type="spellEnd"/>
+            <w:r>
+              <w:rPr>
+                <w:rFonts w:ascii="Segoe UI" w:hAnsi="Segoe UI" w:cs="Segoe UI"/>
+                <w:color w:val="374151"/>
+                <w:shd w:val="clear" w:color="auto" w:fill="F7F7F8"/>
+              </w:rPr>
+              <w:t xml:space="preserve">, I spearheaded the implementation of Microsoft Teams, a Hosted Phone system, and integrated a CRM system named </w:t>
+            </w:r>
+            <w:proofErr w:type="spellStart"/>
+            <w:r>
+              <w:rPr>
+                <w:rFonts w:ascii="Segoe UI" w:hAnsi="Segoe UI" w:cs="Segoe UI"/>
+                <w:color w:val="374151"/>
+                <w:shd w:val="clear" w:color="auto" w:fill="F7F7F8"/>
+              </w:rPr>
+              <w:t>Tigerpaw</w:t>
+            </w:r>
+            <w:proofErr w:type="spellEnd"/>
+            <w:r>
+              <w:rPr>
+                <w:rFonts w:ascii="Segoe UI" w:hAnsi="Segoe UI" w:cs="Segoe UI"/>
+                <w:color w:val="374151"/>
+                <w:shd w:val="clear" w:color="auto" w:fill="F7F7F8"/>
+              </w:rPr>
+              <w:t xml:space="preserve">. In the inaugural year, I played a pivotal role in achieving a twofold expansion of the business, followed by an impressive tripling of the company's profits in the subsequent year. Through the introduction of streamlined processes and optimized procedures, I significantly enhanced </w:t>
+            </w:r>
+            <w:proofErr w:type="spellStart"/>
+            <w:r>
+              <w:rPr>
+                <w:rFonts w:ascii="Segoe UI" w:hAnsi="Segoe UI" w:cs="Segoe UI"/>
+                <w:color w:val="374151"/>
+                <w:shd w:val="clear" w:color="auto" w:fill="F7F7F8"/>
+              </w:rPr>
+              <w:t>Gemba's</w:t>
+            </w:r>
+            <w:proofErr w:type="spellEnd"/>
+            <w:r>
+              <w:rPr>
+                <w:rFonts w:ascii="Segoe UI" w:hAnsi="Segoe UI" w:cs="Segoe UI"/>
+                <w:color w:val="374151"/>
+                <w:shd w:val="clear" w:color="auto" w:fill="F7F7F8"/>
+              </w:rPr>
+              <w:t xml:space="preserve"> operational efficiency.</w:t>
             </w:r>
           </w:p>
           <w:p>
@@ -693,845 +708,28 @@
           <w:p>
             <w:pPr>
               <w:pStyle w:val="ListParagraph"/>
-              <w:numPr>
-                <w:ilvl w:val="0"/>
-                <w:numId w:val="1"/>
-              </w:numPr>
-              <w:spacing w:line="240" w:lineRule="auto"/>
-              <w:rPr>
-                <w:rFonts w:asciiTheme="minorHAnsi" w:eastAsia="Verdana" w:hAnsiTheme="minorHAnsi" w:cs="Verdana"/>
-                <w:sz w:val="24"/>
-                <w:szCs w:val="24"/>
-              </w:rPr>
-            </w:pPr>
-            <w:r>
-              <w:rPr>
-                <w:rFonts w:asciiTheme="minorHAnsi" w:eastAsia="Verdana" w:hAnsiTheme="minorHAnsi" w:cs="Verdana"/>
-                <w:sz w:val="24"/>
-                <w:szCs w:val="24"/>
-              </w:rPr>
-              <w:t>Coordinated and managed local vendors throughout the United states for installations &amp; service of Phone systems/Cameras/Voice &amp; Data Cabling/Card Access/POS/Managed</w:t>
-            </w:r>
-            <w:r>
-              <w:rPr>
-                <w:rFonts w:asciiTheme="minorHAnsi" w:eastAsia="Verdana" w:hAnsiTheme="minorHAnsi" w:cs="Verdana"/>
-                <w:sz w:val="24"/>
-                <w:szCs w:val="24"/>
-              </w:rPr>
-              <w:t>.</w:t>
-            </w:r>
+              <w:spacing w:line="240" w:lineRule="auto"/>
+              <w:rPr>
+                <w:rFonts w:asciiTheme="minorHAnsi" w:eastAsia="Verdana" w:hAnsiTheme="minorHAnsi" w:cs="Verdana"/>
+                <w:sz w:val="24"/>
+                <w:szCs w:val="24"/>
+              </w:rPr>
+            </w:pPr>
           </w:p>
           <w:p>
             <w:pPr>
               <w:pStyle w:val="ListParagraph"/>
-              <w:numPr>
-                <w:ilvl w:val="0"/>
-                <w:numId w:val="1"/>
-              </w:numPr>
-              <w:spacing w:line="240" w:lineRule="auto"/>
-              <w:rPr>
-                <w:rFonts w:asciiTheme="minorHAnsi" w:eastAsia="Verdana" w:hAnsiTheme="minorHAnsi" w:cs="Verdana"/>
-                <w:sz w:val="24"/>
-                <w:szCs w:val="24"/>
-              </w:rPr>
-            </w:pPr>
-            <w:r>
-              <w:rPr>
-                <w:rFonts w:asciiTheme="minorHAnsi" w:eastAsia="Verdana" w:hAnsiTheme="minorHAnsi" w:cs="Verdana"/>
-                <w:sz w:val="24"/>
-                <w:szCs w:val="24"/>
-              </w:rPr>
-              <w:t>Services/ installations of voice &amp; data circuits MPLS for National accounts</w:t>
-            </w:r>
-            <w:r>
-              <w:rPr>
-                <w:rFonts w:asciiTheme="minorHAnsi" w:eastAsia="Verdana" w:hAnsiTheme="minorHAnsi" w:cs="Verdana"/>
-                <w:sz w:val="24"/>
-                <w:szCs w:val="24"/>
-              </w:rPr>
-              <w:t>.</w:t>
-            </w:r>
+              <w:spacing w:line="240" w:lineRule="auto"/>
+              <w:rPr>
+                <w:rFonts w:asciiTheme="minorHAnsi" w:eastAsia="Verdana" w:hAnsiTheme="minorHAnsi" w:cs="Verdana"/>
+                <w:sz w:val="24"/>
+                <w:szCs w:val="24"/>
+              </w:rPr>
+            </w:pPr>
           </w:p>
           <w:p>
             <w:pPr>
               <w:pStyle w:val="ListParagraph"/>
-              <w:numPr>
-                <w:ilvl w:val="0"/>
-                <w:numId w:val="1"/>
-              </w:numPr>
-              <w:spacing w:line="240" w:lineRule="auto"/>
-              <w:rPr>
-                <w:rFonts w:asciiTheme="minorHAnsi" w:eastAsia="Verdana" w:hAnsiTheme="minorHAnsi" w:cs="Verdana"/>
-                <w:sz w:val="24"/>
-                <w:szCs w:val="24"/>
-              </w:rPr>
-            </w:pPr>
-            <w:r>
-              <w:rPr>
-                <w:rFonts w:asciiTheme="minorHAnsi" w:eastAsia="Verdana" w:hAnsiTheme="minorHAnsi" w:cs="Verdana"/>
-                <w:sz w:val="24"/>
-                <w:szCs w:val="24"/>
-              </w:rPr>
-              <w:t>Manage Implementation of Cisco network backbone nationwide; layer 3 switches, routers &amp; AP’s</w:t>
-            </w:r>
-          </w:p>
-          <w:p>
-            <w:pPr>
-              <w:pStyle w:val="ListParagraph"/>
-              <w:numPr>
-                <w:ilvl w:val="0"/>
-                <w:numId w:val="1"/>
-              </w:numPr>
-              <w:spacing w:line="240" w:lineRule="auto"/>
-              <w:rPr>
-                <w:rFonts w:asciiTheme="minorHAnsi" w:eastAsia="Verdana" w:hAnsiTheme="minorHAnsi" w:cs="Verdana"/>
-                <w:sz w:val="24"/>
-                <w:szCs w:val="24"/>
-              </w:rPr>
-            </w:pPr>
-            <w:r>
-              <w:rPr>
-                <w:rFonts w:asciiTheme="minorHAnsi" w:eastAsia="Verdana" w:hAnsiTheme="minorHAnsi" w:cs="Verdana"/>
-                <w:sz w:val="24"/>
-                <w:szCs w:val="24"/>
-              </w:rPr>
-              <w:t xml:space="preserve">Created accounts, generated and applied VMware licensing to </w:t>
-            </w:r>
-            <w:r>
-              <w:rPr>
-                <w:rFonts w:asciiTheme="minorHAnsi" w:eastAsia="Verdana" w:hAnsiTheme="minorHAnsi" w:cs="Verdana"/>
-                <w:sz w:val="24"/>
-                <w:szCs w:val="24"/>
-              </w:rPr>
-              <w:lastRenderedPageBreak/>
-              <w:t>virtual servers.</w:t>
-            </w:r>
-          </w:p>
-          <w:p>
-            <w:pPr>
-              <w:pStyle w:val="ListParagraph"/>
-              <w:numPr>
-                <w:ilvl w:val="0"/>
-                <w:numId w:val="1"/>
-              </w:numPr>
-              <w:spacing w:line="240" w:lineRule="auto"/>
-              <w:rPr>
-                <w:rFonts w:asciiTheme="minorHAnsi" w:eastAsia="Verdana" w:hAnsiTheme="minorHAnsi" w:cs="Verdana"/>
-                <w:sz w:val="24"/>
-                <w:szCs w:val="24"/>
-              </w:rPr>
-            </w:pPr>
-            <w:r>
-              <w:rPr>
-                <w:rFonts w:asciiTheme="minorHAnsi" w:eastAsia="Verdana" w:hAnsiTheme="minorHAnsi" w:cs="Verdana"/>
-                <w:sz w:val="24"/>
-                <w:szCs w:val="24"/>
-              </w:rPr>
-              <w:t>Spun up virtual servers using Images where needed</w:t>
-            </w:r>
-            <w:r>
-              <w:rPr>
-                <w:rFonts w:asciiTheme="minorHAnsi" w:eastAsia="Verdana" w:hAnsiTheme="minorHAnsi" w:cs="Verdana"/>
-                <w:sz w:val="24"/>
-                <w:szCs w:val="24"/>
-              </w:rPr>
-              <w:t>.</w:t>
-            </w:r>
-          </w:p>
-          <w:p>
-            <w:pPr>
-              <w:pStyle w:val="ListParagraph"/>
-              <w:numPr>
-                <w:ilvl w:val="0"/>
-                <w:numId w:val="1"/>
-              </w:numPr>
-              <w:spacing w:line="240" w:lineRule="auto"/>
-              <w:rPr>
-                <w:rFonts w:asciiTheme="minorHAnsi" w:eastAsia="Verdana" w:hAnsiTheme="minorHAnsi" w:cs="Verdana"/>
-                <w:sz w:val="24"/>
-                <w:szCs w:val="24"/>
-              </w:rPr>
-            </w:pPr>
-            <w:r>
-              <w:rPr>
-                <w:rFonts w:asciiTheme="minorHAnsi" w:eastAsia="Verdana" w:hAnsiTheme="minorHAnsi" w:cs="Verdana"/>
-                <w:sz w:val="24"/>
-                <w:szCs w:val="24"/>
-              </w:rPr>
-              <w:t>Worked with Toshiba/Avaya/Polycom/Cisco to get all hardware and software maintenance up to date and upgraded to latest version.</w:t>
-            </w:r>
-          </w:p>
-          <w:p>
-            <w:pPr>
-              <w:pStyle w:val="ListParagraph"/>
-              <w:numPr>
-                <w:ilvl w:val="0"/>
-                <w:numId w:val="1"/>
-              </w:numPr>
-              <w:spacing w:line="240" w:lineRule="auto"/>
-              <w:rPr>
-                <w:rFonts w:asciiTheme="minorHAnsi" w:eastAsia="Verdana" w:hAnsiTheme="minorHAnsi" w:cs="Verdana"/>
-                <w:sz w:val="24"/>
-                <w:szCs w:val="24"/>
-              </w:rPr>
-            </w:pPr>
-            <w:r>
-              <w:rPr>
-                <w:rFonts w:asciiTheme="minorHAnsi" w:eastAsia="Verdana" w:hAnsiTheme="minorHAnsi" w:cs="Verdana"/>
-                <w:sz w:val="24"/>
-                <w:szCs w:val="24"/>
-              </w:rPr>
-              <w:t>Work in a team to get network ready for Multi-site Voice installs.</w:t>
-            </w:r>
-          </w:p>
-          <w:p>
-            <w:pPr>
-              <w:pStyle w:val="ListParagraph"/>
-              <w:numPr>
-                <w:ilvl w:val="0"/>
-                <w:numId w:val="1"/>
-              </w:numPr>
-              <w:spacing w:line="240" w:lineRule="auto"/>
-              <w:rPr>
-                <w:rFonts w:asciiTheme="minorHAnsi" w:eastAsia="Verdana" w:hAnsiTheme="minorHAnsi" w:cs="Verdana"/>
-                <w:sz w:val="24"/>
-                <w:szCs w:val="24"/>
-              </w:rPr>
-            </w:pPr>
-            <w:r>
-              <w:rPr>
-                <w:rFonts w:asciiTheme="minorHAnsi" w:eastAsia="Verdana" w:hAnsiTheme="minorHAnsi" w:cs="Verdana"/>
-                <w:sz w:val="24"/>
-                <w:szCs w:val="24"/>
-              </w:rPr>
-              <w:t>Programmed complex multi-site voice networks with Centralized Voice processing.</w:t>
-            </w:r>
-          </w:p>
-          <w:p>
-            <w:pPr>
-              <w:pStyle w:val="ListParagraph"/>
-              <w:numPr>
-                <w:ilvl w:val="0"/>
-                <w:numId w:val="1"/>
-              </w:numPr>
-              <w:spacing w:line="240" w:lineRule="auto"/>
-              <w:rPr>
-                <w:rFonts w:asciiTheme="minorHAnsi" w:eastAsia="Verdana" w:hAnsiTheme="minorHAnsi" w:cs="Verdana"/>
-                <w:sz w:val="24"/>
-                <w:szCs w:val="24"/>
-              </w:rPr>
-            </w:pPr>
-            <w:r>
-              <w:rPr>
-                <w:rFonts w:asciiTheme="minorHAnsi" w:eastAsia="Verdana" w:hAnsiTheme="minorHAnsi" w:cs="Verdana"/>
-                <w:sz w:val="24"/>
-                <w:szCs w:val="24"/>
-              </w:rPr>
-              <w:t>Work with Hosted provider to design/program and implement Hosted voice and data solutions.</w:t>
-            </w:r>
-          </w:p>
-          <w:p>
-            <w:pPr>
-              <w:pStyle w:val="ListParagraph"/>
-              <w:numPr>
-                <w:ilvl w:val="0"/>
-                <w:numId w:val="1"/>
-              </w:numPr>
-              <w:spacing w:line="240" w:lineRule="auto"/>
-              <w:rPr>
-                <w:rFonts w:asciiTheme="minorHAnsi" w:eastAsia="Verdana" w:hAnsiTheme="minorHAnsi" w:cs="Verdana"/>
-                <w:sz w:val="24"/>
-                <w:szCs w:val="24"/>
-              </w:rPr>
-            </w:pPr>
-            <w:r>
-              <w:rPr>
-                <w:rFonts w:asciiTheme="minorHAnsi" w:eastAsia="Verdana" w:hAnsiTheme="minorHAnsi" w:cs="Verdana"/>
-                <w:sz w:val="24"/>
-                <w:szCs w:val="24"/>
-              </w:rPr>
-              <w:t xml:space="preserve">Procured equipment for voice or data installations, creating </w:t>
-            </w:r>
-            <w:r>
-              <w:rPr>
-                <w:rFonts w:asciiTheme="minorHAnsi" w:eastAsia="Verdana" w:hAnsiTheme="minorHAnsi" w:cs="Verdana"/>
-                <w:sz w:val="24"/>
-                <w:szCs w:val="24"/>
-              </w:rPr>
-              <w:t>purchase orders</w:t>
-            </w:r>
-            <w:r>
-              <w:rPr>
-                <w:rFonts w:asciiTheme="minorHAnsi" w:eastAsia="Verdana" w:hAnsiTheme="minorHAnsi" w:cs="Verdana"/>
-                <w:sz w:val="24"/>
-                <w:szCs w:val="24"/>
-              </w:rPr>
-              <w:t xml:space="preserve"> and ordered all equipment necessary for the project.</w:t>
-            </w:r>
-          </w:p>
-          <w:p>
-            <w:pPr>
-              <w:pStyle w:val="ListParagraph"/>
-              <w:numPr>
-                <w:ilvl w:val="0"/>
-                <w:numId w:val="1"/>
-              </w:numPr>
-              <w:spacing w:line="240" w:lineRule="auto"/>
-              <w:rPr>
-                <w:rFonts w:asciiTheme="minorHAnsi" w:eastAsia="Verdana" w:hAnsiTheme="minorHAnsi" w:cs="Verdana"/>
-                <w:sz w:val="24"/>
-                <w:szCs w:val="24"/>
-              </w:rPr>
-            </w:pPr>
-            <w:r>
-              <w:rPr>
-                <w:rFonts w:asciiTheme="minorHAnsi" w:eastAsia="Verdana" w:hAnsiTheme="minorHAnsi" w:cs="Verdana"/>
-                <w:sz w:val="24"/>
-                <w:szCs w:val="24"/>
-              </w:rPr>
-              <w:t>Ben</w:t>
-            </w:r>
-            <w:r>
-              <w:rPr>
-                <w:rFonts w:asciiTheme="minorHAnsi" w:eastAsia="Verdana" w:hAnsiTheme="minorHAnsi" w:cs="Verdana"/>
-                <w:sz w:val="24"/>
-                <w:szCs w:val="24"/>
-              </w:rPr>
-              <w:t>ch tested all servers, routers, switches and phones. A</w:t>
-            </w:r>
-            <w:r>
-              <w:rPr>
-                <w:rFonts w:asciiTheme="minorHAnsi" w:eastAsia="Verdana" w:hAnsiTheme="minorHAnsi" w:cs="Verdana"/>
-                <w:sz w:val="24"/>
-                <w:szCs w:val="24"/>
-              </w:rPr>
-              <w:t>ssured all phones were upgraded to the latest version and tested before being deployed.</w:t>
-            </w:r>
-          </w:p>
-          <w:p>
-            <w:pPr>
-              <w:pStyle w:val="ListParagraph"/>
-              <w:numPr>
-                <w:ilvl w:val="0"/>
-                <w:numId w:val="1"/>
-              </w:numPr>
-              <w:spacing w:line="240" w:lineRule="auto"/>
-              <w:rPr>
-                <w:rFonts w:asciiTheme="minorHAnsi" w:eastAsia="Verdana" w:hAnsiTheme="minorHAnsi" w:cs="Verdana"/>
-                <w:sz w:val="24"/>
-                <w:szCs w:val="24"/>
-              </w:rPr>
-            </w:pPr>
-            <w:r>
-              <w:rPr>
-                <w:rFonts w:asciiTheme="minorHAnsi" w:eastAsia="Verdana" w:hAnsiTheme="minorHAnsi" w:cs="Verdana"/>
-                <w:sz w:val="24"/>
-                <w:szCs w:val="24"/>
-              </w:rPr>
-              <w:t>Upgraded remote sites via MPLS/VPN or Point to Point.</w:t>
-            </w:r>
-          </w:p>
-          <w:p>
-            <w:pPr>
-              <w:pStyle w:val="ListParagraph"/>
-              <w:numPr>
-                <w:ilvl w:val="0"/>
-                <w:numId w:val="1"/>
-              </w:numPr>
-              <w:spacing w:line="240" w:lineRule="auto"/>
-              <w:rPr>
-                <w:rFonts w:asciiTheme="minorHAnsi" w:eastAsia="Verdana" w:hAnsiTheme="minorHAnsi" w:cs="Verdana"/>
-                <w:sz w:val="24"/>
-                <w:szCs w:val="24"/>
-              </w:rPr>
-            </w:pPr>
-            <w:r>
-              <w:rPr>
-                <w:rFonts w:asciiTheme="minorHAnsi" w:eastAsia="Verdana" w:hAnsiTheme="minorHAnsi" w:cs="Verdana"/>
-                <w:sz w:val="24"/>
-                <w:szCs w:val="24"/>
-              </w:rPr>
-              <w:t>Work</w:t>
-            </w:r>
-            <w:r>
-              <w:rPr>
-                <w:rFonts w:asciiTheme="minorHAnsi" w:eastAsia="Verdana" w:hAnsiTheme="minorHAnsi" w:cs="Verdana"/>
-                <w:sz w:val="24"/>
-                <w:szCs w:val="24"/>
-              </w:rPr>
-              <w:t>ed</w:t>
-            </w:r>
-            <w:r>
-              <w:rPr>
-                <w:rFonts w:asciiTheme="minorHAnsi" w:eastAsia="Verdana" w:hAnsiTheme="minorHAnsi" w:cs="Verdana"/>
-                <w:sz w:val="24"/>
-                <w:szCs w:val="24"/>
-              </w:rPr>
-              <w:t xml:space="preserve"> with a</w:t>
-            </w:r>
-            <w:r>
-              <w:rPr>
-                <w:rFonts w:asciiTheme="minorHAnsi" w:eastAsia="Verdana" w:hAnsiTheme="minorHAnsi" w:cs="Verdana"/>
-                <w:sz w:val="24"/>
-                <w:szCs w:val="24"/>
-              </w:rPr>
-              <w:t>ll levels of management and e</w:t>
-            </w:r>
-            <w:r>
-              <w:rPr>
-                <w:rFonts w:asciiTheme="minorHAnsi" w:eastAsia="Verdana" w:hAnsiTheme="minorHAnsi" w:cs="Verdana"/>
-                <w:sz w:val="24"/>
-                <w:szCs w:val="24"/>
-              </w:rPr>
-              <w:t>xecutives to complete projects and assist with specific requests.</w:t>
-            </w:r>
-          </w:p>
-          <w:p>
-            <w:pPr>
-              <w:pStyle w:val="ListParagraph"/>
-              <w:numPr>
-                <w:ilvl w:val="0"/>
-                <w:numId w:val="1"/>
-              </w:numPr>
-              <w:spacing w:line="240" w:lineRule="auto"/>
-              <w:rPr>
-                <w:rFonts w:asciiTheme="minorHAnsi" w:eastAsia="Verdana" w:hAnsiTheme="minorHAnsi" w:cs="Verdana"/>
-                <w:sz w:val="24"/>
-                <w:szCs w:val="24"/>
-              </w:rPr>
-            </w:pPr>
-            <w:r>
-              <w:rPr>
-                <w:rFonts w:asciiTheme="minorHAnsi" w:eastAsia="Verdana" w:hAnsiTheme="minorHAnsi" w:cs="Verdana"/>
-                <w:sz w:val="24"/>
-                <w:szCs w:val="24"/>
-              </w:rPr>
-              <w:t xml:space="preserve">Assisted Sales person in designing and upselling the voice solution. </w:t>
-            </w:r>
-          </w:p>
-          <w:p>
-            <w:pPr>
-              <w:pStyle w:val="ListParagraph"/>
-              <w:numPr>
-                <w:ilvl w:val="0"/>
-                <w:numId w:val="1"/>
-              </w:numPr>
-              <w:spacing w:line="240" w:lineRule="auto"/>
-              <w:rPr>
-                <w:rFonts w:asciiTheme="minorHAnsi" w:eastAsia="Verdana" w:hAnsiTheme="minorHAnsi" w:cs="Verdana"/>
-                <w:sz w:val="24"/>
-                <w:szCs w:val="24"/>
-              </w:rPr>
-            </w:pPr>
-            <w:r>
-              <w:rPr>
-                <w:rFonts w:asciiTheme="minorHAnsi" w:eastAsia="Verdana" w:hAnsiTheme="minorHAnsi" w:cs="Verdana"/>
-                <w:sz w:val="24"/>
-                <w:szCs w:val="24"/>
-              </w:rPr>
-              <w:t>Programmed Hosted Phone system VIA Hosted Portal</w:t>
-            </w:r>
-          </w:p>
-          <w:p>
-            <w:pPr>
-              <w:pStyle w:val="ListParagraph"/>
-              <w:numPr>
-                <w:ilvl w:val="0"/>
-                <w:numId w:val="1"/>
-              </w:numPr>
-              <w:spacing w:line="240" w:lineRule="auto"/>
-              <w:rPr>
-                <w:rFonts w:asciiTheme="minorHAnsi" w:eastAsia="Verdana" w:hAnsiTheme="minorHAnsi" w:cs="Verdana"/>
-                <w:sz w:val="24"/>
-                <w:szCs w:val="24"/>
-              </w:rPr>
-            </w:pPr>
-            <w:r>
-              <w:rPr>
-                <w:rFonts w:asciiTheme="minorHAnsi" w:eastAsia="Verdana" w:hAnsiTheme="minorHAnsi" w:cs="Verdana"/>
-                <w:sz w:val="24"/>
-                <w:szCs w:val="24"/>
-              </w:rPr>
-              <w:t>Program and install Polycom family of h</w:t>
-            </w:r>
-            <w:r>
-              <w:rPr>
-                <w:rFonts w:asciiTheme="minorHAnsi" w:eastAsia="Verdana" w:hAnsiTheme="minorHAnsi" w:cs="Verdana"/>
-                <w:sz w:val="24"/>
-                <w:szCs w:val="24"/>
-              </w:rPr>
-              <w:t xml:space="preserve">osted phones </w:t>
-            </w:r>
-            <w:r>
-              <w:rPr>
-                <w:rFonts w:asciiTheme="minorHAnsi" w:eastAsia="Verdana" w:hAnsiTheme="minorHAnsi" w:cs="Verdana"/>
-                <w:sz w:val="24"/>
-                <w:szCs w:val="24"/>
-              </w:rPr>
-              <w:t>VVX300,</w:t>
-            </w:r>
-            <w:r>
-              <w:rPr>
-                <w:rFonts w:asciiTheme="minorHAnsi" w:eastAsia="Verdana" w:hAnsiTheme="minorHAnsi" w:cs="Verdana"/>
-                <w:sz w:val="24"/>
-                <w:szCs w:val="24"/>
-              </w:rPr>
-              <w:t xml:space="preserve"> </w:t>
-            </w:r>
-            <w:r>
-              <w:rPr>
-                <w:rFonts w:asciiTheme="minorHAnsi" w:eastAsia="Verdana" w:hAnsiTheme="minorHAnsi" w:cs="Verdana"/>
-                <w:sz w:val="24"/>
-                <w:szCs w:val="24"/>
-              </w:rPr>
-              <w:t>VVX400,</w:t>
-            </w:r>
-            <w:r>
-              <w:rPr>
-                <w:rFonts w:asciiTheme="minorHAnsi" w:eastAsia="Verdana" w:hAnsiTheme="minorHAnsi" w:cs="Verdana"/>
-                <w:sz w:val="24"/>
-                <w:szCs w:val="24"/>
-              </w:rPr>
-              <w:t xml:space="preserve"> </w:t>
-            </w:r>
-            <w:r>
-              <w:rPr>
-                <w:rFonts w:asciiTheme="minorHAnsi" w:eastAsia="Verdana" w:hAnsiTheme="minorHAnsi" w:cs="Verdana"/>
-                <w:sz w:val="24"/>
-                <w:szCs w:val="24"/>
-              </w:rPr>
-              <w:t>CNF7000 series phones.</w:t>
-            </w:r>
-          </w:p>
-          <w:p>
-            <w:pPr>
-              <w:pStyle w:val="ListParagraph"/>
-              <w:numPr>
-                <w:ilvl w:val="0"/>
-                <w:numId w:val="1"/>
-              </w:numPr>
-              <w:spacing w:line="240" w:lineRule="auto"/>
-              <w:rPr>
-                <w:rFonts w:asciiTheme="minorHAnsi" w:eastAsia="Verdana" w:hAnsiTheme="minorHAnsi" w:cs="Verdana"/>
-                <w:sz w:val="24"/>
-                <w:szCs w:val="24"/>
-              </w:rPr>
-            </w:pPr>
-            <w:r>
-              <w:rPr>
-                <w:rFonts w:asciiTheme="minorHAnsi" w:eastAsia="Verdana" w:hAnsiTheme="minorHAnsi" w:cs="Verdana"/>
-                <w:sz w:val="24"/>
-                <w:szCs w:val="24"/>
-              </w:rPr>
-              <w:t>Trained Techs on Programming Hybrid and full I.P</w:t>
-            </w:r>
-            <w:r>
-              <w:rPr>
-                <w:rFonts w:asciiTheme="minorHAnsi" w:eastAsia="Verdana" w:hAnsiTheme="minorHAnsi" w:cs="Verdana"/>
-                <w:sz w:val="24"/>
-                <w:szCs w:val="24"/>
-              </w:rPr>
-              <w:t xml:space="preserve">. PBX’s Toshiba, Avaya, </w:t>
-            </w:r>
-            <w:r>
-              <w:rPr>
-                <w:rFonts w:asciiTheme="minorHAnsi" w:eastAsia="Verdana" w:hAnsiTheme="minorHAnsi" w:cs="Verdana"/>
-                <w:sz w:val="24"/>
-                <w:szCs w:val="24"/>
-              </w:rPr>
-              <w:t>Hosted</w:t>
-            </w:r>
-            <w:r>
-              <w:rPr>
-                <w:rFonts w:asciiTheme="minorHAnsi" w:eastAsia="Verdana" w:hAnsiTheme="minorHAnsi" w:cs="Verdana"/>
-                <w:sz w:val="24"/>
-                <w:szCs w:val="24"/>
-              </w:rPr>
-              <w:t>.</w:t>
-            </w:r>
-          </w:p>
-          <w:p>
-            <w:pPr>
-              <w:pStyle w:val="ListParagraph"/>
-              <w:numPr>
-                <w:ilvl w:val="0"/>
-                <w:numId w:val="1"/>
-              </w:numPr>
-              <w:spacing w:line="240" w:lineRule="auto"/>
-              <w:rPr>
-                <w:rFonts w:asciiTheme="minorHAnsi" w:eastAsia="Verdana" w:hAnsiTheme="minorHAnsi" w:cs="Verdana"/>
-                <w:sz w:val="24"/>
-                <w:szCs w:val="24"/>
-              </w:rPr>
-            </w:pPr>
-            <w:r>
-              <w:rPr>
-                <w:rFonts w:asciiTheme="minorHAnsi" w:eastAsia="Verdana" w:hAnsiTheme="minorHAnsi" w:cs="Verdana"/>
-                <w:sz w:val="24"/>
-                <w:szCs w:val="24"/>
-              </w:rPr>
-              <w:t>Assisted Techs remotely via Go To Assist or Team viewer by taking over their PC’s</w:t>
-            </w:r>
-          </w:p>
-          <w:p>
-            <w:pPr>
-              <w:spacing w:line="240" w:lineRule="auto"/>
-              <w:ind w:left="720"/>
-              <w:rPr>
-                <w:rFonts w:asciiTheme="minorHAnsi" w:eastAsia="Verdana" w:hAnsiTheme="minorHAnsi" w:cs="Verdana"/>
-                <w:sz w:val="24"/>
-                <w:szCs w:val="24"/>
-              </w:rPr>
-            </w:pPr>
-            <w:r>
-              <w:rPr>
-                <w:rFonts w:asciiTheme="minorHAnsi" w:eastAsia="Verdana" w:hAnsiTheme="minorHAnsi" w:cs="Verdana"/>
-                <w:sz w:val="24"/>
-                <w:szCs w:val="24"/>
-              </w:rPr>
-              <w:t>Managed Service dep</w:t>
-            </w:r>
-            <w:r>
-              <w:rPr>
-                <w:rFonts w:asciiTheme="minorHAnsi" w:eastAsia="Verdana" w:hAnsiTheme="minorHAnsi" w:cs="Verdana"/>
-                <w:sz w:val="24"/>
-                <w:szCs w:val="24"/>
-              </w:rPr>
-              <w:t>ar</w:t>
-            </w:r>
-            <w:r>
-              <w:rPr>
-                <w:rFonts w:asciiTheme="minorHAnsi" w:eastAsia="Verdana" w:hAnsiTheme="minorHAnsi" w:cs="Verdana"/>
-                <w:sz w:val="24"/>
-                <w:szCs w:val="24"/>
-              </w:rPr>
-              <w:t>t</w:t>
-            </w:r>
-            <w:r>
-              <w:rPr>
-                <w:rFonts w:asciiTheme="minorHAnsi" w:eastAsia="Verdana" w:hAnsiTheme="minorHAnsi" w:cs="Verdana"/>
-                <w:sz w:val="24"/>
-                <w:szCs w:val="24"/>
-              </w:rPr>
-              <w:t>ment</w:t>
-            </w:r>
-            <w:r>
-              <w:rPr>
-                <w:rFonts w:asciiTheme="minorHAnsi" w:eastAsia="Verdana" w:hAnsiTheme="minorHAnsi" w:cs="Verdana"/>
-                <w:sz w:val="24"/>
-                <w:szCs w:val="24"/>
-              </w:rPr>
-              <w:t xml:space="preserve"> before being promoted to Project manager, I was responsible for the daily schedule,</w:t>
-            </w:r>
-            <w:r>
-              <w:rPr>
-                <w:rFonts w:asciiTheme="minorHAnsi" w:eastAsia="Verdana" w:hAnsiTheme="minorHAnsi" w:cs="Verdana"/>
-                <w:sz w:val="24"/>
-                <w:szCs w:val="24"/>
-              </w:rPr>
-              <w:t xml:space="preserve"> </w:t>
-            </w:r>
-            <w:r>
-              <w:rPr>
-                <w:rFonts w:asciiTheme="minorHAnsi" w:eastAsia="Verdana" w:hAnsiTheme="minorHAnsi" w:cs="Verdana"/>
-                <w:sz w:val="24"/>
-                <w:szCs w:val="24"/>
-              </w:rPr>
-              <w:t>dispatching techs and managing service orders.</w:t>
-            </w:r>
-          </w:p>
-          <w:p>
-            <w:pPr>
-              <w:spacing w:line="240" w:lineRule="auto"/>
-              <w:ind w:left="720"/>
-              <w:rPr>
-                <w:rFonts w:asciiTheme="minorHAnsi" w:eastAsia="Verdana" w:hAnsiTheme="minorHAnsi" w:cs="Verdana"/>
-                <w:sz w:val="24"/>
-                <w:szCs w:val="24"/>
-              </w:rPr>
-            </w:pPr>
-            <w:r>
-              <w:rPr>
-                <w:rFonts w:asciiTheme="minorHAnsi" w:eastAsia="Verdana" w:hAnsiTheme="minorHAnsi" w:cs="Verdana"/>
-                <w:sz w:val="24"/>
-                <w:szCs w:val="24"/>
-              </w:rPr>
-              <w:t>Open Service order using Tigerpaw, When tech completes read and close, open follow up if needed.</w:t>
-            </w:r>
-          </w:p>
-          <w:p>
-            <w:pPr>
-              <w:pStyle w:val="ListParagraph"/>
-              <w:numPr>
-                <w:ilvl w:val="0"/>
-                <w:numId w:val="1"/>
-              </w:numPr>
-              <w:spacing w:line="240" w:lineRule="auto"/>
-              <w:rPr>
-                <w:rFonts w:asciiTheme="minorHAnsi" w:eastAsia="Verdana" w:hAnsiTheme="minorHAnsi" w:cs="Verdana"/>
-                <w:sz w:val="24"/>
-                <w:szCs w:val="24"/>
-              </w:rPr>
-            </w:pPr>
-            <w:r>
-              <w:rPr>
-                <w:rFonts w:asciiTheme="minorHAnsi" w:eastAsia="Verdana" w:hAnsiTheme="minorHAnsi" w:cs="Verdana"/>
-                <w:sz w:val="24"/>
-                <w:szCs w:val="24"/>
-              </w:rPr>
-              <w:t>Create PO’s and order equipment from vendors, negotiated pricing and shipping fees.</w:t>
-            </w:r>
-          </w:p>
-          <w:p>
-            <w:pPr>
-              <w:pStyle w:val="ListParagraph"/>
-              <w:numPr>
-                <w:ilvl w:val="0"/>
-                <w:numId w:val="1"/>
-              </w:numPr>
-              <w:spacing w:line="240" w:lineRule="auto"/>
-              <w:rPr>
-                <w:rFonts w:asciiTheme="minorHAnsi" w:eastAsia="Verdana" w:hAnsiTheme="minorHAnsi" w:cs="Verdana"/>
-                <w:sz w:val="24"/>
-                <w:szCs w:val="24"/>
-              </w:rPr>
-            </w:pPr>
-            <w:r>
-              <w:rPr>
-                <w:rFonts w:asciiTheme="minorHAnsi" w:eastAsia="Verdana" w:hAnsiTheme="minorHAnsi" w:cs="Verdana"/>
-                <w:sz w:val="24"/>
-                <w:szCs w:val="24"/>
-              </w:rPr>
-              <w:t>Int</w:t>
-            </w:r>
-            <w:r>
-              <w:rPr>
-                <w:rFonts w:asciiTheme="minorHAnsi" w:eastAsia="Verdana" w:hAnsiTheme="minorHAnsi" w:cs="Verdana"/>
-                <w:sz w:val="24"/>
-                <w:szCs w:val="24"/>
-              </w:rPr>
-              <w:t>roduced weekly Project meetings, a dress code &amp; service procedures for the techs.</w:t>
-            </w:r>
-          </w:p>
-          <w:p>
-            <w:pPr>
-              <w:pStyle w:val="ListParagraph"/>
-              <w:numPr>
-                <w:ilvl w:val="0"/>
-                <w:numId w:val="1"/>
-              </w:numPr>
-              <w:spacing w:line="240" w:lineRule="auto"/>
-              <w:rPr>
-                <w:rFonts w:asciiTheme="minorHAnsi" w:eastAsia="Verdana" w:hAnsiTheme="minorHAnsi" w:cs="Verdana"/>
-                <w:sz w:val="24"/>
-                <w:szCs w:val="24"/>
-              </w:rPr>
-            </w:pPr>
-            <w:r>
-              <w:rPr>
-                <w:rFonts w:asciiTheme="minorHAnsi" w:eastAsia="Verdana" w:hAnsiTheme="minorHAnsi" w:cs="Verdana"/>
-                <w:sz w:val="24"/>
-                <w:szCs w:val="24"/>
-              </w:rPr>
-              <w:t xml:space="preserve">Read floor plans in order to determine where voice/data drops go. </w:t>
-            </w:r>
-          </w:p>
-          <w:p>
-            <w:pPr>
-              <w:pStyle w:val="ListParagraph"/>
-              <w:numPr>
-                <w:ilvl w:val="0"/>
-                <w:numId w:val="1"/>
-              </w:numPr>
-              <w:spacing w:line="240" w:lineRule="auto"/>
-              <w:rPr>
-                <w:rFonts w:asciiTheme="minorHAnsi" w:eastAsia="Verdana" w:hAnsiTheme="minorHAnsi" w:cs="Verdana"/>
-                <w:sz w:val="24"/>
-                <w:szCs w:val="24"/>
-              </w:rPr>
-            </w:pPr>
-            <w:r>
-              <w:rPr>
-                <w:rFonts w:asciiTheme="minorHAnsi" w:eastAsia="Verdana" w:hAnsiTheme="minorHAnsi" w:cs="Verdana"/>
-                <w:sz w:val="24"/>
-                <w:szCs w:val="24"/>
-              </w:rPr>
-              <w:t>Created Viso for Voice/Data Equipment</w:t>
-            </w:r>
-          </w:p>
-          <w:p>
-            <w:pPr>
-              <w:pStyle w:val="ListParagraph"/>
-              <w:numPr>
-                <w:ilvl w:val="0"/>
-                <w:numId w:val="1"/>
-              </w:numPr>
-              <w:spacing w:line="240" w:lineRule="auto"/>
-              <w:rPr>
-                <w:rFonts w:asciiTheme="minorHAnsi" w:eastAsia="Verdana" w:hAnsiTheme="minorHAnsi" w:cs="Verdana"/>
-                <w:sz w:val="24"/>
-                <w:szCs w:val="24"/>
-              </w:rPr>
-            </w:pPr>
-            <w:r>
-              <w:rPr>
-                <w:rFonts w:asciiTheme="minorHAnsi" w:eastAsia="Verdana" w:hAnsiTheme="minorHAnsi" w:cs="Verdana"/>
-                <w:sz w:val="24"/>
-                <w:szCs w:val="24"/>
-              </w:rPr>
-              <w:t>Coordinated installs of voice and data circuits, PRI’s,</w:t>
-            </w:r>
-            <w:r>
-              <w:rPr>
-                <w:rFonts w:asciiTheme="minorHAnsi" w:eastAsia="Verdana" w:hAnsiTheme="minorHAnsi" w:cs="Verdana"/>
-                <w:sz w:val="24"/>
-                <w:szCs w:val="24"/>
-              </w:rPr>
-              <w:t xml:space="preserve"> </w:t>
-            </w:r>
-            <w:r>
-              <w:rPr>
-                <w:rFonts w:asciiTheme="minorHAnsi" w:eastAsia="Verdana" w:hAnsiTheme="minorHAnsi" w:cs="Verdana"/>
-                <w:sz w:val="24"/>
-                <w:szCs w:val="24"/>
-              </w:rPr>
-              <w:t>T1’s,</w:t>
-            </w:r>
-            <w:r>
-              <w:rPr>
-                <w:rFonts w:asciiTheme="minorHAnsi" w:eastAsia="Verdana" w:hAnsiTheme="minorHAnsi" w:cs="Verdana"/>
-                <w:sz w:val="24"/>
-                <w:szCs w:val="24"/>
-              </w:rPr>
-              <w:t xml:space="preserve"> </w:t>
-            </w:r>
-            <w:r>
-              <w:rPr>
-                <w:rFonts w:asciiTheme="minorHAnsi" w:eastAsia="Verdana" w:hAnsiTheme="minorHAnsi" w:cs="Verdana"/>
-                <w:sz w:val="24"/>
-                <w:szCs w:val="24"/>
-              </w:rPr>
-              <w:t>MPLS,</w:t>
-            </w:r>
-            <w:r>
-              <w:rPr>
-                <w:rFonts w:asciiTheme="minorHAnsi" w:eastAsia="Verdana" w:hAnsiTheme="minorHAnsi" w:cs="Verdana"/>
-                <w:sz w:val="24"/>
-                <w:szCs w:val="24"/>
-              </w:rPr>
-              <w:t xml:space="preserve"> </w:t>
-            </w:r>
-            <w:r>
-              <w:rPr>
-                <w:rFonts w:asciiTheme="minorHAnsi" w:eastAsia="Verdana" w:hAnsiTheme="minorHAnsi" w:cs="Verdana"/>
-                <w:sz w:val="24"/>
-                <w:szCs w:val="24"/>
-              </w:rPr>
-              <w:t>SIP with the carriers.</w:t>
-            </w:r>
-          </w:p>
-          <w:p>
-            <w:pPr>
               <w:spacing w:line="240" w:lineRule="auto"/>
               <w:rPr>
                 <w:rFonts w:asciiTheme="minorHAnsi" w:eastAsia="Verdana" w:hAnsiTheme="minorHAnsi" w:cs="Verdana"/>
@@ -1572,7 +770,14 @@
                 <w:sz w:val="24"/>
                 <w:szCs w:val="24"/>
               </w:rPr>
-              <w:lastRenderedPageBreak/>
+              <w:t xml:space="preserve">  </w:t>
+            </w:r>
+            <w:r>
+              <w:rPr>
+                <w:rFonts w:asciiTheme="minorHAnsi" w:eastAsia="Verdana" w:hAnsiTheme="minorHAnsi" w:cs="Verdana"/>
+                <w:sz w:val="24"/>
+                <w:szCs w:val="24"/>
+              </w:rPr>
               <w:t>TDNYC, NEW YORK</w:t>
             </w:r>
             <w:r>
@@ -1675,14 +880,6 @@
                 <w:szCs w:val="24"/>
               </w:rPr>
               <w:br/>
-            </w:r>
-            <w:r>
-              <w:rPr>
-                <w:rFonts w:asciiTheme="minorHAnsi" w:eastAsia="Verdana" w:hAnsiTheme="minorHAnsi" w:cs="Verdana"/>
-                <w:sz w:val="24"/>
-                <w:szCs w:val="24"/>
-              </w:rPr>
-              <w:lastRenderedPageBreak/>
               <w:t>Responsible for managing Small,</w:t>
             </w:r>
             <w:r>
@@ -1919,7 +1116,25 @@
                 <w:sz w:val="24"/>
                 <w:szCs w:val="24"/>
               </w:rPr>
-              <w:t>Worked with Toshiba/Avaya/Polycom/Cisco to get all hardware and software maintenance up to date and upgraded to latest version.</w:t>
+              <w:t>Worked with Toshiba/Avaya/</w:t>
+            </w:r>
+            <w:proofErr w:type="spellStart"/>
+            <w:r>
+              <w:rPr>
+                <w:rFonts w:asciiTheme="minorHAnsi" w:eastAsia="Verdana" w:hAnsiTheme="minorHAnsi" w:cs="Verdana"/>
+                <w:sz w:val="24"/>
+                <w:szCs w:val="24"/>
+              </w:rPr>
+              <w:t>Polycom</w:t>
+            </w:r>
+            <w:proofErr w:type="spellEnd"/>
+            <w:r>
+              <w:rPr>
+                <w:rFonts w:asciiTheme="minorHAnsi" w:eastAsia="Verdana" w:hAnsiTheme="minorHAnsi" w:cs="Verdana"/>
+                <w:sz w:val="24"/>
+                <w:szCs w:val="24"/>
+              </w:rPr>
+              <w:t>/Cisco to get all hardware and software maintenance up to date and upgraded to latest version.</w:t>
             </w:r>
           </w:p>
           <w:p>
@@ -2027,7 +1242,16 @@
                 <w:sz w:val="24"/>
                 <w:szCs w:val="24"/>
               </w:rPr>
-              <w:t xml:space="preserve"> and ordered all equipment necessary for the project.</w:t>
+              <w:t xml:space="preserve"> and </w:t>
+            </w:r>
+            <w:r>
+              <w:rPr>
+                <w:rFonts w:asciiTheme="minorHAnsi" w:eastAsia="Verdana" w:hAnsiTheme="minorHAnsi" w:cs="Verdana"/>
+                <w:sz w:val="24"/>
+                <w:szCs w:val="24"/>
+              </w:rPr>
+              <w:lastRenderedPageBreak/>
+              <w:t>ordered all equipment necessary for the project.</w:t>
             </w:r>
           </w:p>
           <w:p>
@@ -2167,7 +1391,25 @@
                 <w:sz w:val="24"/>
                 <w:szCs w:val="24"/>
               </w:rPr>
-              <w:t xml:space="preserve">Assisted Sales person in designing and upselling the voice solution. </w:t>
+              <w:t xml:space="preserve">Assisted Sales person in designing and </w:t>
+            </w:r>
+            <w:proofErr w:type="spellStart"/>
+            <w:r>
+              <w:rPr>
+                <w:rFonts w:asciiTheme="minorHAnsi" w:eastAsia="Verdana" w:hAnsiTheme="minorHAnsi" w:cs="Verdana"/>
+                <w:sz w:val="24"/>
+                <w:szCs w:val="24"/>
+              </w:rPr>
+              <w:t>upselling</w:t>
+            </w:r>
+            <w:proofErr w:type="spellEnd"/>
+            <w:r>
+              <w:rPr>
+                <w:rFonts w:asciiTheme="minorHAnsi" w:eastAsia="Verdana" w:hAnsiTheme="minorHAnsi" w:cs="Verdana"/>
+                <w:sz w:val="24"/>
+                <w:szCs w:val="24"/>
+              </w:rPr>
+              <w:t xml:space="preserve"> the voice solution. </w:t>
             </w:r>
           </w:p>
           <w:p>
@@ -2213,7 +1455,25 @@
                 <w:sz w:val="24"/>
                 <w:szCs w:val="24"/>
               </w:rPr>
-              <w:t>Program and install Polycom family of h</w:t>
+              <w:t xml:space="preserve">Program and install </w:t>
+            </w:r>
+            <w:proofErr w:type="spellStart"/>
+            <w:r>
+              <w:rPr>
+                <w:rFonts w:asciiTheme="minorHAnsi" w:eastAsia="Verdana" w:hAnsiTheme="minorHAnsi" w:cs="Verdana"/>
+                <w:sz w:val="24"/>
+                <w:szCs w:val="24"/>
+              </w:rPr>
+              <w:t>Polycom</w:t>
+            </w:r>
+            <w:proofErr w:type="spellEnd"/>
+            <w:r>
+              <w:rPr>
+                <w:rFonts w:asciiTheme="minorHAnsi" w:eastAsia="Verdana" w:hAnsiTheme="minorHAnsi" w:cs="Verdana"/>
+                <w:sz w:val="24"/>
+                <w:szCs w:val="24"/>
+              </w:rPr>
+              <w:t xml:space="preserve"> family of h</w:t>
             </w:r>
             <w:r>
               <w:rPr>
@@ -2425,7 +1685,25 @@
                 <w:sz w:val="24"/>
                 <w:szCs w:val="24"/>
               </w:rPr>
-              <w:t>Open Service order using Tigerpaw, When tech completes read and close, open follow up if needed.</w:t>
+              <w:t xml:space="preserve">Open Service order using </w:t>
+            </w:r>
+            <w:proofErr w:type="spellStart"/>
+            <w:r>
+              <w:rPr>
+                <w:rFonts w:asciiTheme="minorHAnsi" w:eastAsia="Verdana" w:hAnsiTheme="minorHAnsi" w:cs="Verdana"/>
+                <w:sz w:val="24"/>
+                <w:szCs w:val="24"/>
+              </w:rPr>
+              <w:t>Tigerpaw</w:t>
+            </w:r>
+            <w:proofErr w:type="spellEnd"/>
+            <w:r>
+              <w:rPr>
+                <w:rFonts w:asciiTheme="minorHAnsi" w:eastAsia="Verdana" w:hAnsiTheme="minorHAnsi" w:cs="Verdana"/>
+                <w:sz w:val="24"/>
+                <w:szCs w:val="24"/>
+              </w:rPr>
+              <w:t>, When tech completes read and close, open follow up if needed.</w:t>
             </w:r>
           </w:p>
           <w:p>
@@ -2525,7 +1803,25 @@
                 <w:sz w:val="24"/>
                 <w:szCs w:val="24"/>
               </w:rPr>
-              <w:t>Created Viso for Voice/Data Equipment</w:t>
+              <w:t xml:space="preserve">Created </w:t>
+            </w:r>
+            <w:proofErr w:type="spellStart"/>
+            <w:r>
+              <w:rPr>
+                <w:rFonts w:asciiTheme="minorHAnsi" w:eastAsia="Verdana" w:hAnsiTheme="minorHAnsi" w:cs="Verdana"/>
+                <w:sz w:val="24"/>
+                <w:szCs w:val="24"/>
+              </w:rPr>
+              <w:t>Viso</w:t>
+            </w:r>
+            <w:proofErr w:type="spellEnd"/>
+            <w:r>
+              <w:rPr>
+                <w:rFonts w:asciiTheme="minorHAnsi" w:eastAsia="Verdana" w:hAnsiTheme="minorHAnsi" w:cs="Verdana"/>
+                <w:sz w:val="24"/>
+                <w:szCs w:val="24"/>
+              </w:rPr>
+              <w:t xml:space="preserve"> for Voice/Data Equipment</w:t>
             </w:r>
           </w:p>
           <w:p>
@@ -2590,13 +1886,23 @@
               </w:rPr>
               <w:t xml:space="preserve"> </w:t>
             </w:r>
-            <w:r>
-              <w:rPr>
-                <w:rFonts w:asciiTheme="minorHAnsi" w:eastAsia="Verdana" w:hAnsiTheme="minorHAnsi" w:cs="Verdana"/>
-                <w:sz w:val="24"/>
-                <w:szCs w:val="24"/>
-              </w:rPr>
-              <w:t>SIP with the carriers.</w:t>
+            <w:proofErr w:type="gramStart"/>
+            <w:r>
+              <w:rPr>
+                <w:rFonts w:asciiTheme="minorHAnsi" w:eastAsia="Verdana" w:hAnsiTheme="minorHAnsi" w:cs="Verdana"/>
+                <w:sz w:val="24"/>
+                <w:szCs w:val="24"/>
+              </w:rPr>
+              <w:t>SIP</w:t>
+            </w:r>
+            <w:proofErr w:type="gramEnd"/>
+            <w:r>
+              <w:rPr>
+                <w:rFonts w:asciiTheme="minorHAnsi" w:eastAsia="Verdana" w:hAnsiTheme="minorHAnsi" w:cs="Verdana"/>
+                <w:sz w:val="24"/>
+                <w:szCs w:val="24"/>
+              </w:rPr>
+              <w:t xml:space="preserve"> with the carriers.</w:t>
             </w:r>
           </w:p>
           <w:p>
@@ -2664,13 +1970,23 @@
                 <w:szCs w:val="24"/>
               </w:rPr>
             </w:pPr>
-            <w:r>
-              <w:rPr>
-                <w:rFonts w:asciiTheme="minorHAnsi" w:eastAsia="Verdana" w:hAnsiTheme="minorHAnsi" w:cs="Verdana"/>
-                <w:sz w:val="24"/>
-                <w:szCs w:val="24"/>
-              </w:rPr>
-              <w:t>ISGMetro Denville, NJ</w:t>
+            <w:proofErr w:type="spellStart"/>
+            <w:r>
+              <w:rPr>
+                <w:rFonts w:asciiTheme="minorHAnsi" w:eastAsia="Verdana" w:hAnsiTheme="minorHAnsi" w:cs="Verdana"/>
+                <w:sz w:val="24"/>
+                <w:szCs w:val="24"/>
+              </w:rPr>
+              <w:t>ISGMetro</w:t>
+            </w:r>
+            <w:proofErr w:type="spellEnd"/>
+            <w:r>
+              <w:rPr>
+                <w:rFonts w:asciiTheme="minorHAnsi" w:eastAsia="Verdana" w:hAnsiTheme="minorHAnsi" w:cs="Verdana"/>
+                <w:sz w:val="24"/>
+                <w:szCs w:val="24"/>
+              </w:rPr>
+              <w:t xml:space="preserve"> Denville, NJ</w:t>
             </w:r>
           </w:p>
         </w:tc>
@@ -2744,7 +2060,35 @@
                 <w:szCs w:val="24"/>
               </w:rPr>
               <w:br/>
-              <w:t>Responsible for all Installations, from design,to Programming, installation &amp; Training. Managed all installs and techs, Managed all service calls and dispatched techs. Designed/Programmed/Installed/Managed and maintained the family of Toshiba and Avaya Voice product line, from Hybrid PBX systems to full VOIP systems running VMware and switches. Provided Design, Programming, Implementation,</w:t>
+              <w:t xml:space="preserve">Responsible for all Installations, from </w:t>
+            </w:r>
+            <w:proofErr w:type="spellStart"/>
+            <w:r>
+              <w:rPr>
+                <w:rFonts w:asciiTheme="minorHAnsi" w:eastAsia="Verdana" w:hAnsiTheme="minorHAnsi" w:cs="Verdana"/>
+                <w:sz w:val="24"/>
+                <w:szCs w:val="24"/>
+              </w:rPr>
+              <w:t>design</w:t>
+            </w:r>
+            <w:proofErr w:type="gramStart"/>
+            <w:r>
+              <w:rPr>
+                <w:rFonts w:asciiTheme="minorHAnsi" w:eastAsia="Verdana" w:hAnsiTheme="minorHAnsi" w:cs="Verdana"/>
+                <w:sz w:val="24"/>
+                <w:szCs w:val="24"/>
+              </w:rPr>
+              <w:t>,to</w:t>
+            </w:r>
+            <w:proofErr w:type="spellEnd"/>
+            <w:proofErr w:type="gramEnd"/>
+            <w:r>
+              <w:rPr>
+                <w:rFonts w:asciiTheme="minorHAnsi" w:eastAsia="Verdana" w:hAnsiTheme="minorHAnsi" w:cs="Verdana"/>
+                <w:sz w:val="24"/>
+                <w:szCs w:val="24"/>
+              </w:rPr>
+              <w:t xml:space="preserve"> Programming, installation &amp; Training. Managed all installs and techs, Managed all service calls and dispatched techs. Designed/Programmed/Installed/Managed and maintained the family of Toshiba and Avaya Voice product line, from Hybrid PBX systems to full VOIP systems running VMware and switches. Provided Design, Programming, Implementation,</w:t>
             </w:r>
             <w:r>
               <w:rPr>
@@ -3012,7 +2356,52 @@
                 <w:sz w:val="24"/>
                 <w:szCs w:val="24"/>
               </w:rPr>
-              <w:t>Enabled QoS (Quality of Service) in the Phone system and worked with the I.T vendor to implement it on the data network when working in a full Voip environment to enable prioritization of voice traffic.</w:t>
+              <w:t xml:space="preserve">Enabled </w:t>
+            </w:r>
+            <w:proofErr w:type="spellStart"/>
+            <w:r>
+              <w:rPr>
+                <w:rFonts w:asciiTheme="minorHAnsi" w:eastAsia="Verdana" w:hAnsiTheme="minorHAnsi" w:cs="Verdana"/>
+                <w:sz w:val="24"/>
+                <w:szCs w:val="24"/>
+              </w:rPr>
+              <w:t>QoS</w:t>
+            </w:r>
+            <w:proofErr w:type="spellEnd"/>
+            <w:r>
+              <w:rPr>
+                <w:rFonts w:asciiTheme="minorHAnsi" w:eastAsia="Verdana" w:hAnsiTheme="minorHAnsi" w:cs="Verdana"/>
+                <w:sz w:val="24"/>
+                <w:szCs w:val="24"/>
+              </w:rPr>
+              <w:t xml:space="preserve"> (Quality of Service) in the Phone system and worked with the I.T vendor to </w:t>
+            </w:r>
+            <w:r>
+              <w:rPr>
+                <w:rFonts w:asciiTheme="minorHAnsi" w:eastAsia="Verdana" w:hAnsiTheme="minorHAnsi" w:cs="Verdana"/>
+                <w:sz w:val="24"/>
+                <w:szCs w:val="24"/>
+              </w:rPr>
+              <w:lastRenderedPageBreak/>
+              <w:t xml:space="preserve">implement it on the data network when working in a full </w:t>
+            </w:r>
+            <w:proofErr w:type="spellStart"/>
+            <w:r>
+              <w:rPr>
+                <w:rFonts w:asciiTheme="minorHAnsi" w:eastAsia="Verdana" w:hAnsiTheme="minorHAnsi" w:cs="Verdana"/>
+                <w:sz w:val="24"/>
+                <w:szCs w:val="24"/>
+              </w:rPr>
+              <w:t>Voip</w:t>
+            </w:r>
+            <w:proofErr w:type="spellEnd"/>
+            <w:r>
+              <w:rPr>
+                <w:rFonts w:asciiTheme="minorHAnsi" w:eastAsia="Verdana" w:hAnsiTheme="minorHAnsi" w:cs="Verdana"/>
+                <w:sz w:val="24"/>
+                <w:szCs w:val="24"/>
+              </w:rPr>
+              <w:t xml:space="preserve"> environment to enable prioritization of voice traffic.</w:t>
             </w:r>
           </w:p>
           <w:p>
@@ -3236,7 +2625,25 @@
                 <w:sz w:val="24"/>
                 <w:szCs w:val="24"/>
               </w:rPr>
-              <w:t>shiba and Telrad Phone Systems.</w:t>
+              <w:t xml:space="preserve">shiba and </w:t>
+            </w:r>
+            <w:proofErr w:type="spellStart"/>
+            <w:r>
+              <w:rPr>
+                <w:rFonts w:asciiTheme="minorHAnsi" w:eastAsia="Verdana" w:hAnsiTheme="minorHAnsi" w:cs="Verdana"/>
+                <w:sz w:val="24"/>
+                <w:szCs w:val="24"/>
+              </w:rPr>
+              <w:t>Telrad</w:t>
+            </w:r>
+            <w:proofErr w:type="spellEnd"/>
+            <w:r>
+              <w:rPr>
+                <w:rFonts w:asciiTheme="minorHAnsi" w:eastAsia="Verdana" w:hAnsiTheme="minorHAnsi" w:cs="Verdana"/>
+                <w:sz w:val="24"/>
+                <w:szCs w:val="24"/>
+              </w:rPr>
+              <w:t xml:space="preserve"> Phone Systems.</w:t>
             </w:r>
           </w:p>
           <w:p>
@@ -3272,7 +2679,25 @@
           <w:sz w:val="24"/>
           <w:szCs w:val="24"/>
         </w:rPr>
-        <w:t>Coordinated installs of Toshiba and Telrad PBX systems</w:t>
+        <w:t xml:space="preserve">Coordinated installs of Toshiba and </w:t>
+      </w:r>
+      <w:proofErr w:type="spellStart"/>
+      <w:r>
+        <w:rPr>
+          <w:rFonts w:asciiTheme="minorHAnsi" w:eastAsia="Verdana" w:hAnsiTheme="minorHAnsi" w:cs="Verdana"/>
+          <w:sz w:val="24"/>
+          <w:szCs w:val="24"/>
+        </w:rPr>
+        <w:t>Telrad</w:t>
+      </w:r>
+      <w:proofErr w:type="spellEnd"/>
+      <w:r>
+        <w:rPr>
+          <w:rFonts w:asciiTheme="minorHAnsi" w:eastAsia="Verdana" w:hAnsiTheme="minorHAnsi" w:cs="Verdana"/>
+          <w:sz w:val="24"/>
+          <w:szCs w:val="24"/>
+        </w:rPr>
+        <w:t xml:space="preserve"> PBX systems</w:t>
       </w:r>
     </w:p>
     <w:p>
@@ -3295,7 +2720,25 @@
           <w:sz w:val="24"/>
           <w:szCs w:val="24"/>
         </w:rPr>
-        <w:t>Programmed &amp; serviced Toshiba and Telrad Hybrid Phone systems</w:t>
+        <w:t xml:space="preserve">Programmed &amp; serviced Toshiba and </w:t>
+      </w:r>
+      <w:proofErr w:type="spellStart"/>
+      <w:r>
+        <w:rPr>
+          <w:rFonts w:asciiTheme="minorHAnsi" w:eastAsia="Verdana" w:hAnsiTheme="minorHAnsi" w:cs="Verdana"/>
+          <w:sz w:val="24"/>
+          <w:szCs w:val="24"/>
+        </w:rPr>
+        <w:t>Telrad</w:t>
+      </w:r>
+      <w:proofErr w:type="spellEnd"/>
+      <w:r>
+        <w:rPr>
+          <w:rFonts w:asciiTheme="minorHAnsi" w:eastAsia="Verdana" w:hAnsiTheme="minorHAnsi" w:cs="Verdana"/>
+          <w:sz w:val="24"/>
+          <w:szCs w:val="24"/>
+        </w:rPr>
+        <w:t xml:space="preserve"> Hybrid Phone systems</w:t>
       </w:r>
     </w:p>
     <w:p>
@@ -3357,7 +2800,25 @@
           <w:sz w:val="24"/>
           <w:szCs w:val="24"/>
         </w:rPr>
-        <w:t>labeled and tested Cat 3/5e/6/25,50,100pair &amp; Fiber.</w:t>
+        <w:t>labeled and tested Cat 3/5e/6/25</w:t>
+      </w:r>
+      <w:proofErr w:type="gramStart"/>
+      <w:r>
+        <w:rPr>
+          <w:rFonts w:asciiTheme="minorHAnsi" w:eastAsia="Verdana" w:hAnsiTheme="minorHAnsi" w:cs="Verdana"/>
+          <w:sz w:val="24"/>
+          <w:szCs w:val="24"/>
+        </w:rPr>
+        <w:t>,50,100pair</w:t>
+      </w:r>
+      <w:proofErr w:type="gramEnd"/>
+      <w:r>
+        <w:rPr>
+          <w:rFonts w:asciiTheme="minorHAnsi" w:eastAsia="Verdana" w:hAnsiTheme="minorHAnsi" w:cs="Verdana"/>
+          <w:sz w:val="24"/>
+          <w:szCs w:val="24"/>
+        </w:rPr>
+        <w:t xml:space="preserve"> &amp; Fiber.</w:t>
       </w:r>
     </w:p>
     <w:p>
@@ -3444,13 +2905,23 @@
                 <w:szCs w:val="24"/>
               </w:rPr>
             </w:pPr>
-            <w:r>
-              <w:rPr>
-                <w:rFonts w:asciiTheme="minorHAnsi" w:eastAsia="Verdana" w:hAnsiTheme="minorHAnsi" w:cs="Verdana"/>
-                <w:sz w:val="24"/>
-                <w:szCs w:val="24"/>
-              </w:rPr>
-              <w:t>Compu Phone Voice and Data</w:t>
+            <w:proofErr w:type="spellStart"/>
+            <w:r>
+              <w:rPr>
+                <w:rFonts w:asciiTheme="minorHAnsi" w:eastAsia="Verdana" w:hAnsiTheme="minorHAnsi" w:cs="Verdana"/>
+                <w:sz w:val="24"/>
+                <w:szCs w:val="24"/>
+              </w:rPr>
+              <w:t>Compu</w:t>
+            </w:r>
+            <w:proofErr w:type="spellEnd"/>
+            <w:r>
+              <w:rPr>
+                <w:rFonts w:asciiTheme="minorHAnsi" w:eastAsia="Verdana" w:hAnsiTheme="minorHAnsi" w:cs="Verdana"/>
+                <w:sz w:val="24"/>
+                <w:szCs w:val="24"/>
+              </w:rPr>
+              <w:t xml:space="preserve"> Phone Voice and Data</w:t>
             </w:r>
             <w:r>
               <w:rPr>
@@ -3620,7 +3091,6 @@
           <w:sz w:val="24"/>
           <w:szCs w:val="24"/>
         </w:rPr>
-        <w:lastRenderedPageBreak/>
         <w:t>Installed terminated,</w:t>
       </w:r>
       <w:r>
@@ -3839,7 +3309,43 @@
           <w:szCs w:val="24"/>
         </w:rPr>
         <w:br/>
-        <w:t xml:space="preserve"> * Toshiba Full IPEdge Systems ( VMware )</w:t>
+        <w:t xml:space="preserve"> * Toshiba Full </w:t>
+      </w:r>
+      <w:proofErr w:type="spellStart"/>
+      <w:r>
+        <w:rPr>
+          <w:rFonts w:asciiTheme="minorHAnsi" w:eastAsia="Verdana" w:hAnsiTheme="minorHAnsi" w:cs="Verdana"/>
+          <w:sz w:val="24"/>
+          <w:szCs w:val="24"/>
+        </w:rPr>
+        <w:t>IPEdge</w:t>
+      </w:r>
+      <w:proofErr w:type="spellEnd"/>
+      <w:r>
+        <w:rPr>
+          <w:rFonts w:asciiTheme="minorHAnsi" w:eastAsia="Verdana" w:hAnsiTheme="minorHAnsi" w:cs="Verdana"/>
+          <w:sz w:val="24"/>
+          <w:szCs w:val="24"/>
+        </w:rPr>
+        <w:t xml:space="preserve"> Systems </w:t>
+      </w:r>
+      <w:proofErr w:type="gramStart"/>
+      <w:r>
+        <w:rPr>
+          <w:rFonts w:asciiTheme="minorHAnsi" w:eastAsia="Verdana" w:hAnsiTheme="minorHAnsi" w:cs="Verdana"/>
+          <w:sz w:val="24"/>
+          <w:szCs w:val="24"/>
+        </w:rPr>
+        <w:t>( VMware</w:t>
+      </w:r>
+      <w:proofErr w:type="gramEnd"/>
+      <w:r>
+        <w:rPr>
+          <w:rFonts w:asciiTheme="minorHAnsi" w:eastAsia="Verdana" w:hAnsiTheme="minorHAnsi" w:cs="Verdana"/>
+          <w:sz w:val="24"/>
+          <w:szCs w:val="24"/>
+        </w:rPr>
+        <w:t xml:space="preserve"> )</w:t>
       </w:r>
     </w:p>
     <w:p>
@@ -5162,7 +4668,7 @@
         <w:color w:val="000000"/>
         <w:sz w:val="22"/>
         <w:szCs w:val="22"/>
-        <w:lang w:eastAsia="en-US" w:bidi="ar-SA"/>
+        <w:lang w:val="en-US" w:eastAsia="en-US" w:bidi="ar-SA"/>
       </w:rPr>
     </w:rPrDefault>
     <w:pPrDefault>

</xml_diff>

<commit_message>
Test Name 1 3 14 25
</commit_message>
<xml_diff>
--- a/wp-content/uploads/2015/03/Resume.docx
+++ b/wp-content/uploads/2015/03/Resume.docx
@@ -12,6 +12,15 @@
           <w:szCs w:val="18"/>
         </w:rPr>
       </w:pPr>
+      <w:r>
+        <w:rPr>
+          <w:rFonts w:asciiTheme="minorHAnsi" w:eastAsia="Verdana" w:hAnsiTheme="minorHAnsi" w:cs="Verdana"/>
+          <w:b/>
+          <w:sz w:val="24"/>
+          <w:szCs w:val="24"/>
+        </w:rPr>
+        <w:t xml:space="preserve">Test </w:t>
+      </w:r>
       <w:r>
         <w:rPr>
           <w:rFonts w:asciiTheme="minorHAnsi" w:eastAsia="Verdana" w:hAnsiTheme="minorHAnsi" w:cs="Verdana"/>

</xml_diff>

<commit_message>
resume test 3 15 25 1
</commit_message>
<xml_diff>
--- a/wp-content/uploads/2015/03/Resume.docx
+++ b/wp-content/uploads/2015/03/Resume.docx
@@ -19,7 +19,16 @@
           <w:sz w:val="24"/>
           <w:szCs w:val="24"/>
         </w:rPr>
-        <w:t xml:space="preserve">Test 1 </w:t>
+        <w:t>3 15 25 1</w:t>
+      </w:r>
+      <w:r>
+        <w:rPr>
+          <w:rFonts w:asciiTheme="minorHAnsi" w:eastAsia="Verdana" w:hAnsiTheme="minorHAnsi" w:cs="Verdana"/>
+          <w:b/>
+          <w:sz w:val="24"/>
+          <w:szCs w:val="24"/>
+        </w:rPr>
+        <w:t xml:space="preserve"> </w:t>
       </w:r>
       <w:r>
         <w:rPr>

</xml_diff>